<commit_message>
General Tidy Up, screenshots for document
</commit_message>
<xml_diff>
--- a/WrittenReport_DonalCrotty_JamesNicholson.docx
+++ b/WrittenReport_DonalCrotty_JamesNicholson.docx
@@ -1,6 +1,6 @@
 
 <file path=word/document.xml><?xml version="1.0" encoding="utf-8"?>
-<w:document xmlns:wpc="http://schemas.microsoft.com/office/word/2010/wordprocessingCanvas" xmlns:cx="http://schemas.microsoft.com/office/drawing/2014/chartex" xmlns:mc="http://schemas.openxmlformats.org/markup-compatibility/2006" xmlns:o="urn:schemas-microsoft-com:office:office" xmlns:r="http://schemas.openxmlformats.org/officeDocument/2006/relationships" xmlns:m="http://schemas.openxmlformats.org/officeDocument/2006/math" xmlns:v="urn:schemas-microsoft-com:vml" xmlns:wp14="http://schemas.microsoft.com/office/word/2010/wordprocessingDrawing" xmlns:wp="http://schemas.openxmlformats.org/drawingml/2006/wordprocessingDrawing" xmlns:w10="urn:schemas-microsoft-com:office:word" xmlns:w="http://schemas.openxmlformats.org/wordprocessingml/2006/main" xmlns:w14="http://schemas.microsoft.com/office/word/2010/wordml" xmlns:w15="http://schemas.microsoft.com/office/word/2012/wordml" xmlns:w16se="http://schemas.microsoft.com/office/word/2015/wordml/symex" xmlns:wpg="http://schemas.microsoft.com/office/word/2010/wordprocessingGroup" xmlns:wpi="http://schemas.microsoft.com/office/word/2010/wordprocessingInk" xmlns:wne="http://schemas.microsoft.com/office/word/2006/wordml" xmlns:wps="http://schemas.microsoft.com/office/word/2010/wordprocessingShape" mc:Ignorable="w14 w15 w16se wp14">
+<w:document xmlns:wpc="http://schemas.microsoft.com/office/word/2010/wordprocessingCanvas" xmlns:cx="http://schemas.microsoft.com/office/drawing/2014/chartex" xmlns:cx1="http://schemas.microsoft.com/office/drawing/2015/9/8/chartex" xmlns:cx2="http://schemas.microsoft.com/office/drawing/2015/10/21/chartex" xmlns:cx3="http://schemas.microsoft.com/office/drawing/2016/5/9/chartex" xmlns:cx4="http://schemas.microsoft.com/office/drawing/2016/5/10/chartex" xmlns:cx5="http://schemas.microsoft.com/office/drawing/2016/5/11/chartex" xmlns:cx6="http://schemas.microsoft.com/office/drawing/2016/5/12/chartex" xmlns:cx7="http://schemas.microsoft.com/office/drawing/2016/5/13/chartex" xmlns:cx8="http://schemas.microsoft.com/office/drawing/2016/5/14/chartex" xmlns:mc="http://schemas.openxmlformats.org/markup-compatibility/2006" xmlns:aink="http://schemas.microsoft.com/office/drawing/2016/ink" xmlns:am3d="http://schemas.microsoft.com/office/drawing/2017/model3d" xmlns:o="urn:schemas-microsoft-com:office:office" xmlns:r="http://schemas.openxmlformats.org/officeDocument/2006/relationships" xmlns:m="http://schemas.openxmlformats.org/officeDocument/2006/math" xmlns:v="urn:schemas-microsoft-com:vml" xmlns:wp14="http://schemas.microsoft.com/office/word/2010/wordprocessingDrawing" xmlns:wp="http://schemas.openxmlformats.org/drawingml/2006/wordprocessingDrawing" xmlns:w10="urn:schemas-microsoft-com:office:word" xmlns:w="http://schemas.openxmlformats.org/wordprocessingml/2006/main" xmlns:w14="http://schemas.microsoft.com/office/word/2010/wordml" xmlns:w15="http://schemas.microsoft.com/office/word/2012/wordml" xmlns:w16cid="http://schemas.microsoft.com/office/word/2016/wordml/cid" xmlns:w16se="http://schemas.microsoft.com/office/word/2015/wordml/symex" xmlns:wpg="http://schemas.microsoft.com/office/word/2010/wordprocessingGroup" xmlns:wpi="http://schemas.microsoft.com/office/word/2010/wordprocessingInk" xmlns:wne="http://schemas.microsoft.com/office/word/2006/wordml" xmlns:wps="http://schemas.microsoft.com/office/word/2010/wordprocessingShape" mc:Ignorable="w14 w15 w16se w16cid wp14">
   <w:body>
     <w:p>
       <w:pPr>
@@ -33,7 +33,7 @@
                     <pic:cNvPicPr/>
                   </pic:nvPicPr>
                   <pic:blipFill>
-                    <a:blip r:embed="rId5">
+                    <a:blip r:embed="rId6">
                       <a:extLst>
                         <a:ext uri="{28A0092B-C50C-407E-A947-70E740481C1C}">
                           <a14:useLocalDpi xmlns:a14="http://schemas.microsoft.com/office/drawing/2010/main" val="0"/>
@@ -301,78 +301,6 @@
         </w:rPr>
       </w:pPr>
     </w:p>
-    <w:p>
-      <w:pPr>
-        <w:jc w:val="both"/>
-        <w:rPr>
-          <w:rFonts w:cs="Times New Roman"/>
-          <w:sz w:val="32"/>
-        </w:rPr>
-      </w:pPr>
-    </w:p>
-    <w:p>
-      <w:pPr>
-        <w:jc w:val="both"/>
-        <w:rPr>
-          <w:rFonts w:cs="Times New Roman"/>
-          <w:sz w:val="32"/>
-        </w:rPr>
-      </w:pPr>
-    </w:p>
-    <w:p>
-      <w:pPr>
-        <w:jc w:val="both"/>
-        <w:rPr>
-          <w:rFonts w:cs="Times New Roman"/>
-          <w:sz w:val="32"/>
-        </w:rPr>
-      </w:pPr>
-    </w:p>
-    <w:p>
-      <w:pPr>
-        <w:jc w:val="both"/>
-        <w:rPr>
-          <w:rFonts w:cs="Times New Roman"/>
-          <w:sz w:val="32"/>
-        </w:rPr>
-      </w:pPr>
-    </w:p>
-    <w:p>
-      <w:pPr>
-        <w:jc w:val="both"/>
-        <w:rPr>
-          <w:rFonts w:cs="Times New Roman"/>
-          <w:sz w:val="32"/>
-        </w:rPr>
-      </w:pPr>
-    </w:p>
-    <w:p>
-      <w:pPr>
-        <w:jc w:val="both"/>
-        <w:rPr>
-          <w:rFonts w:cs="Times New Roman"/>
-          <w:sz w:val="32"/>
-        </w:rPr>
-      </w:pPr>
-    </w:p>
-    <w:p>
-      <w:pPr>
-        <w:jc w:val="both"/>
-        <w:rPr>
-          <w:rFonts w:cs="Times New Roman"/>
-          <w:sz w:val="32"/>
-        </w:rPr>
-      </w:pPr>
-    </w:p>
-    <w:p>
-      <w:pPr>
-        <w:jc w:val="both"/>
-        <w:rPr>
-          <w:rFonts w:cs="Times New Roman"/>
-          <w:sz w:val="32"/>
-        </w:rPr>
-      </w:pPr>
-    </w:p>
     <w:sdt>
       <w:sdtPr>
         <w:rPr>
@@ -389,7 +317,6 @@
       </w:sdtPr>
       <w:sdtEndPr>
         <w:rPr>
-          <w:b/>
           <w:bCs/>
           <w:noProof/>
           <w:sz w:val="22"/>
@@ -1050,7 +977,6 @@
           <w:r>
             <w:rPr>
               <w:rFonts w:cs="Times New Roman"/>
-              <w:b/>
               <w:bCs/>
               <w:noProof/>
               <w:sz w:val="22"/>
@@ -1242,6 +1168,7 @@
         <w:rPr>
           <w:rFonts w:cs="Times New Roman"/>
         </w:rPr>
+        <w:lastRenderedPageBreak/>
         <w:t>Introduction</w:t>
       </w:r>
       <w:bookmarkEnd w:id="0"/>
@@ -1252,48 +1179,57 @@
         <w:jc w:val="both"/>
         <w:rPr>
           <w:rFonts w:cs="Times New Roman"/>
-          <w:sz w:val="22"/>
-        </w:rPr>
-      </w:pPr>
-      <w:r>
-        <w:rPr>
-          <w:rFonts w:cs="Times New Roman"/>
-          <w:sz w:val="22"/>
+        </w:rPr>
+      </w:pPr>
+      <w:r>
+        <w:rPr>
+          <w:rFonts w:cs="Times New Roman"/>
         </w:rPr>
         <w:t xml:space="preserve">As part of our Databases 4 module we were required to develop an online system of our choice that uses a suitable framework and a MySQL database. </w:t>
       </w:r>
       <w:r>
         <w:rPr>
           <w:rFonts w:cs="Times New Roman"/>
-          <w:sz w:val="22"/>
-        </w:rPr>
-        <w:t xml:space="preserve">The system was required to have several elements of functionality; allowing new users to register on the system, have multiple user types on the system with different privileges, generate reports that combine data from a number of tables within the database and use </w:t>
-      </w:r>
-      <w:r>
-        <w:rPr>
-          <w:rFonts w:cs="Times New Roman"/>
-          <w:sz w:val="22"/>
-        </w:rPr>
-        <w:t>Hightcharts</w:t>
-      </w:r>
-      <w:r>
-        <w:rPr>
-          <w:rFonts w:cs="Times New Roman"/>
-          <w:sz w:val="22"/>
+        </w:rPr>
+        <w:t xml:space="preserve">The system was required to have several elements of functionality; allowing </w:t>
+      </w:r>
+      <w:proofErr w:type="gramStart"/>
+      <w:r>
+        <w:rPr>
+          <w:rFonts w:cs="Times New Roman"/>
+        </w:rPr>
+        <w:t>new users</w:t>
+      </w:r>
+      <w:proofErr w:type="gramEnd"/>
+      <w:r>
+        <w:rPr>
+          <w:rFonts w:cs="Times New Roman"/>
+        </w:rPr>
+        <w:t xml:space="preserve"> to register on the system, have multiple user types on the system with different privileges, generate reports that combine data from a number of tables within the database and use </w:t>
+      </w:r>
+      <w:proofErr w:type="spellStart"/>
+      <w:r>
+        <w:rPr>
+          <w:rFonts w:cs="Times New Roman"/>
+        </w:rPr>
+        <w:t>Highcharts</w:t>
+      </w:r>
+      <w:proofErr w:type="spellEnd"/>
+      <w:r>
+        <w:rPr>
+          <w:rFonts w:cs="Times New Roman"/>
         </w:rPr>
         <w:t xml:space="preserve"> to visualize the reports or site activity for a proportion of our Computer Graphics module.</w:t>
       </w:r>
       <w:r>
         <w:rPr>
           <w:rFonts w:cs="Times New Roman"/>
-          <w:sz w:val="22"/>
         </w:rPr>
         <w:t xml:space="preserve"> Another requirement was that the MySQL database must be in 3</w:t>
       </w:r>
       <w:r>
         <w:rPr>
           <w:rFonts w:cs="Times New Roman"/>
-          <w:sz w:val="22"/>
           <w:vertAlign w:val="superscript"/>
         </w:rPr>
         <w:t>rd</w:t>
@@ -1301,14 +1237,12 @@
       <w:r>
         <w:rPr>
           <w:rFonts w:cs="Times New Roman"/>
-          <w:sz w:val="22"/>
         </w:rPr>
         <w:t xml:space="preserve"> Normal Form</w:t>
       </w:r>
       <w:r>
         <w:rPr>
           <w:rFonts w:cs="Times New Roman"/>
-          <w:sz w:val="22"/>
         </w:rPr>
         <w:t xml:space="preserve"> and that the database should display Store Procedures and Triggers to execute queries.</w:t>
       </w:r>
@@ -1319,92 +1253,87 @@
         <w:jc w:val="both"/>
         <w:rPr>
           <w:rFonts w:cs="Times New Roman"/>
-          <w:sz w:val="22"/>
-        </w:rPr>
-      </w:pPr>
-      <w:r>
-        <w:rPr>
-          <w:rFonts w:cs="Times New Roman"/>
-          <w:sz w:val="22"/>
+        </w:rPr>
+      </w:pPr>
+      <w:r>
+        <w:rPr>
+          <w:rFonts w:cs="Times New Roman"/>
         </w:rPr>
         <w:t xml:space="preserve">As this is a significant system to develop, James and I decided to join up to complete the assignment. Next, we started to plan our idea and we decided to create a </w:t>
       </w:r>
       <w:r>
         <w:rPr>
           <w:rFonts w:cs="Times New Roman"/>
-          <w:sz w:val="22"/>
         </w:rPr>
         <w:t>whiskey b</w:t>
       </w:r>
       <w:r>
         <w:rPr>
           <w:rFonts w:cs="Times New Roman"/>
-          <w:sz w:val="22"/>
         </w:rPr>
         <w:t>logging</w:t>
       </w:r>
       <w:r>
         <w:rPr>
           <w:rFonts w:cs="Times New Roman"/>
-          <w:sz w:val="22"/>
         </w:rPr>
         <w:t xml:space="preserve"> site called ‘The Coopers Stash’</w:t>
       </w:r>
       <w:r>
         <w:rPr>
           <w:rFonts w:cs="Times New Roman"/>
-          <w:sz w:val="22"/>
         </w:rPr>
         <w:t xml:space="preserve">. This website would have both administrative and user driven functionality. The administrator </w:t>
       </w:r>
-      <w:r>
-        <w:rPr>
-          <w:rFonts w:cs="Times New Roman"/>
-          <w:sz w:val="22"/>
+      <w:proofErr w:type="gramStart"/>
+      <w:r>
+        <w:rPr>
+          <w:rFonts w:cs="Times New Roman"/>
         </w:rPr>
         <w:t>is</w:t>
       </w:r>
       <w:r>
         <w:rPr>
           <w:rFonts w:cs="Times New Roman"/>
-          <w:sz w:val="22"/>
-        </w:rPr>
-        <w:t xml:space="preserve"> able to create new b</w:t>
-      </w:r>
-      <w:r>
-        <w:rPr>
-          <w:rFonts w:cs="Times New Roman"/>
-          <w:sz w:val="22"/>
+        </w:rPr>
+        <w:t xml:space="preserve"> able to</w:t>
+      </w:r>
+      <w:proofErr w:type="gramEnd"/>
+      <w:r>
+        <w:rPr>
+          <w:rFonts w:cs="Times New Roman"/>
+        </w:rPr>
+        <w:t xml:space="preserve"> create new b</w:t>
+      </w:r>
+      <w:r>
+        <w:rPr>
+          <w:rFonts w:cs="Times New Roman"/>
         </w:rPr>
         <w:t>log posts about certain whiskey products</w:t>
       </w:r>
       <w:r>
         <w:rPr>
           <w:rFonts w:cs="Times New Roman"/>
-          <w:sz w:val="22"/>
         </w:rPr>
         <w:t xml:space="preserve"> and publish them</w:t>
       </w:r>
       <w:r>
         <w:rPr>
           <w:rFonts w:cs="Times New Roman"/>
-          <w:sz w:val="22"/>
         </w:rPr>
         <w:t xml:space="preserve">. Registered users </w:t>
       </w:r>
       <w:r>
         <w:rPr>
           <w:rFonts w:cs="Times New Roman"/>
-          <w:sz w:val="22"/>
         </w:rPr>
         <w:t>are</w:t>
       </w:r>
       <w:r>
         <w:rPr>
           <w:rFonts w:cs="Times New Roman"/>
-          <w:sz w:val="22"/>
-        </w:rPr>
-        <w:t xml:space="preserve"> then able to view the blog posts and comment on these posts should they wish to do so. </w:t>
+        </w:rPr>
+        <w:t xml:space="preserve"> then able to view the blog posts and comment on these posts should they wish to do so.</w:t>
       </w:r>
     </w:p>
     <w:p>
@@ -1413,15 +1342,40 @@
         <w:jc w:val="both"/>
         <w:rPr>
           <w:rFonts w:cs="Times New Roman"/>
-          <w:sz w:val="22"/>
-        </w:rPr>
-      </w:pPr>
-      <w:r>
-        <w:rPr>
-          <w:rFonts w:cs="Times New Roman"/>
-          <w:sz w:val="22"/>
-        </w:rPr>
-        <w:t>We then decided to divide out the work evenly to get maximum efficiency during the development process of the online system. Below is a break down of the work we each undertook:</w:t>
+        </w:rPr>
+      </w:pPr>
+      <w:r>
+        <w:rPr>
+          <w:rFonts w:cs="Times New Roman"/>
+        </w:rPr>
+        <w:t xml:space="preserve">Another decision that was required to be made during the planning process was what framework we would work with. We were required to choose a suitable PHP or Python framework. We considered PHP frameworks such as Slim, Lumen and Laravel and researched Python frameworks such as Django and Flask. After some considerable research, we chose to use PHP’s Laravel Framework. </w:t>
+      </w:r>
+    </w:p>
+    <w:p>
+      <w:pPr>
+        <w:spacing w:line="360" w:lineRule="auto"/>
+        <w:jc w:val="both"/>
+        <w:rPr>
+          <w:rFonts w:cs="Times New Roman"/>
+        </w:rPr>
+      </w:pPr>
+      <w:r>
+        <w:rPr>
+          <w:rFonts w:cs="Times New Roman"/>
+        </w:rPr>
+        <w:t xml:space="preserve">We then decided to divide out the work evenly to get maximum efficiency during the development process of the online system. Below is a </w:t>
+      </w:r>
+      <w:r>
+        <w:rPr>
+          <w:rFonts w:cs="Times New Roman"/>
+        </w:rPr>
+        <w:t>breakdown</w:t>
+      </w:r>
+      <w:r>
+        <w:rPr>
+          <w:rFonts w:cs="Times New Roman"/>
+        </w:rPr>
+        <w:t xml:space="preserve"> of the work we each undertook:</w:t>
       </w:r>
     </w:p>
     <w:tbl>
@@ -1446,14 +1400,12 @@
               <w:rPr>
                 <w:rFonts w:cs="Times New Roman"/>
                 <w:b/>
-                <w:sz w:val="22"/>
               </w:rPr>
             </w:pPr>
             <w:r>
               <w:rPr>
                 <w:rFonts w:cs="Times New Roman"/>
                 <w:b/>
-                <w:sz w:val="22"/>
               </w:rPr>
               <w:t>Donal Crotty</w:t>
             </w:r>
@@ -1470,14 +1422,12 @@
               <w:rPr>
                 <w:rFonts w:cs="Times New Roman"/>
                 <w:b/>
-                <w:sz w:val="22"/>
               </w:rPr>
             </w:pPr>
             <w:r>
               <w:rPr>
                 <w:rFonts w:cs="Times New Roman"/>
                 <w:b/>
-                <w:sz w:val="22"/>
               </w:rPr>
               <w:t>James Nicholson</w:t>
             </w:r>
@@ -1495,13 +1445,11 @@
               <w:jc w:val="both"/>
               <w:rPr>
                 <w:rFonts w:cs="Times New Roman"/>
-                <w:sz w:val="22"/>
               </w:rPr>
             </w:pPr>
             <w:r>
               <w:rPr>
                 <w:rFonts w:cs="Times New Roman"/>
-                <w:sz w:val="22"/>
               </w:rPr>
               <w:t>Create Post Functionality</w:t>
             </w:r>
@@ -1517,13 +1465,11 @@
               <w:jc w:val="both"/>
               <w:rPr>
                 <w:rFonts w:cs="Times New Roman"/>
-                <w:sz w:val="22"/>
               </w:rPr>
             </w:pPr>
             <w:r>
               <w:rPr>
                 <w:rFonts w:cs="Times New Roman"/>
-                <w:sz w:val="22"/>
               </w:rPr>
               <w:t>Wireframes and DB schema diagrams</w:t>
             </w:r>
@@ -1541,13 +1487,11 @@
               <w:jc w:val="both"/>
               <w:rPr>
                 <w:rFonts w:cs="Times New Roman"/>
-                <w:sz w:val="22"/>
               </w:rPr>
             </w:pPr>
             <w:r>
               <w:rPr>
                 <w:rFonts w:cs="Times New Roman"/>
-                <w:sz w:val="22"/>
               </w:rPr>
               <w:t>Store Procedures</w:t>
             </w:r>
@@ -1563,15 +1507,21 @@
               <w:jc w:val="both"/>
               <w:rPr>
                 <w:rFonts w:cs="Times New Roman"/>
-                <w:sz w:val="22"/>
               </w:rPr>
             </w:pPr>
-            <w:r>
-              <w:rPr>
-                <w:rFonts w:cs="Times New Roman"/>
-                <w:sz w:val="22"/>
-              </w:rPr>
-              <w:t>Highcharts visualization</w:t>
+            <w:proofErr w:type="spellStart"/>
+            <w:r>
+              <w:rPr>
+                <w:rFonts w:cs="Times New Roman"/>
+              </w:rPr>
+              <w:t>Highcharts</w:t>
+            </w:r>
+            <w:proofErr w:type="spellEnd"/>
+            <w:r>
+              <w:rPr>
+                <w:rFonts w:cs="Times New Roman"/>
+              </w:rPr>
+              <w:t xml:space="preserve"> visualization</w:t>
             </w:r>
           </w:p>
         </w:tc>
@@ -1587,13 +1537,11 @@
               <w:jc w:val="both"/>
               <w:rPr>
                 <w:rFonts w:cs="Times New Roman"/>
-                <w:sz w:val="22"/>
               </w:rPr>
             </w:pPr>
             <w:r>
               <w:rPr>
                 <w:rFonts w:cs="Times New Roman"/>
-                <w:sz w:val="22"/>
               </w:rPr>
               <w:t>Triggers</w:t>
             </w:r>
@@ -1609,13 +1557,11 @@
               <w:jc w:val="both"/>
               <w:rPr>
                 <w:rFonts w:cs="Times New Roman"/>
-                <w:sz w:val="22"/>
               </w:rPr>
             </w:pPr>
             <w:r>
               <w:rPr>
                 <w:rFonts w:cs="Times New Roman"/>
-                <w:sz w:val="22"/>
               </w:rPr>
               <w:t>Reporting Functionality</w:t>
             </w:r>
@@ -1633,13 +1579,11 @@
               <w:jc w:val="both"/>
               <w:rPr>
                 <w:rFonts w:cs="Times New Roman"/>
-                <w:sz w:val="22"/>
               </w:rPr>
             </w:pPr>
             <w:r>
               <w:rPr>
                 <w:rFonts w:cs="Times New Roman"/>
-                <w:sz w:val="22"/>
               </w:rPr>
               <w:t>Commenting on Posts</w:t>
             </w:r>
@@ -1655,13 +1599,11 @@
               <w:jc w:val="both"/>
               <w:rPr>
                 <w:rFonts w:cs="Times New Roman"/>
-                <w:sz w:val="22"/>
               </w:rPr>
             </w:pPr>
             <w:r>
               <w:rPr>
                 <w:rFonts w:cs="Times New Roman"/>
-                <w:sz w:val="22"/>
               </w:rPr>
               <w:t>Routing of pages</w:t>
             </w:r>
@@ -1679,13 +1621,11 @@
               <w:jc w:val="both"/>
               <w:rPr>
                 <w:rFonts w:cs="Times New Roman"/>
-                <w:sz w:val="22"/>
               </w:rPr>
             </w:pPr>
             <w:r>
               <w:rPr>
                 <w:rFonts w:cs="Times New Roman"/>
-                <w:sz w:val="22"/>
               </w:rPr>
               <w:t>Written Report (50%)</w:t>
             </w:r>
@@ -1701,13 +1641,11 @@
               <w:jc w:val="both"/>
               <w:rPr>
                 <w:rFonts w:cs="Times New Roman"/>
-                <w:sz w:val="22"/>
               </w:rPr>
             </w:pPr>
             <w:r>
               <w:rPr>
                 <w:rFonts w:cs="Times New Roman"/>
-                <w:sz w:val="22"/>
               </w:rPr>
               <w:t>Written Report (50%)</w:t>
             </w:r>
@@ -1725,13 +1663,11 @@
               <w:jc w:val="both"/>
               <w:rPr>
                 <w:rFonts w:cs="Times New Roman"/>
-                <w:sz w:val="22"/>
               </w:rPr>
             </w:pPr>
             <w:r>
               <w:rPr>
                 <w:rFonts w:cs="Times New Roman"/>
-                <w:sz w:val="22"/>
               </w:rPr>
               <w:t>Admin privileges environment</w:t>
             </w:r>
@@ -1747,13 +1683,11 @@
               <w:jc w:val="both"/>
               <w:rPr>
                 <w:rFonts w:cs="Times New Roman"/>
-                <w:sz w:val="22"/>
               </w:rPr>
             </w:pPr>
             <w:r>
               <w:rPr>
                 <w:rFonts w:cs="Times New Roman"/>
-                <w:sz w:val="22"/>
               </w:rPr>
               <w:t>User privileges environment</w:t>
             </w:r>
@@ -1771,13 +1705,11 @@
               <w:jc w:val="both"/>
               <w:rPr>
                 <w:rFonts w:cs="Times New Roman"/>
-                <w:sz w:val="22"/>
               </w:rPr>
             </w:pPr>
             <w:r>
               <w:rPr>
                 <w:rFonts w:cs="Times New Roman"/>
-                <w:sz w:val="22"/>
               </w:rPr>
               <w:t>DB Set up (50%)</w:t>
             </w:r>
@@ -1793,13 +1725,11 @@
               <w:jc w:val="both"/>
               <w:rPr>
                 <w:rFonts w:cs="Times New Roman"/>
-                <w:sz w:val="22"/>
               </w:rPr>
             </w:pPr>
             <w:r>
               <w:rPr>
                 <w:rFonts w:cs="Times New Roman"/>
-                <w:sz w:val="22"/>
               </w:rPr>
               <w:t>DB Set up (50%)</w:t>
             </w:r>
@@ -1865,7 +1795,7 @@
                     <pic:cNvPicPr/>
                   </pic:nvPicPr>
                   <pic:blipFill>
-                    <a:blip r:embed="rId6">
+                    <a:blip r:embed="rId7">
                       <a:extLst>
                         <a:ext uri="{28A0092B-C50C-407E-A947-70E740481C1C}">
                           <a14:useLocalDpi xmlns:a14="http://schemas.microsoft.com/office/drawing/2010/main" val="0"/>
@@ -1980,7 +1910,7 @@
                     <pic:cNvPicPr/>
                   </pic:nvPicPr>
                   <pic:blipFill>
-                    <a:blip r:embed="rId7">
+                    <a:blip r:embed="rId8">
                       <a:extLst>
                         <a:ext uri="{28A0092B-C50C-407E-A947-70E740481C1C}">
                           <a14:useLocalDpi xmlns:a14="http://schemas.microsoft.com/office/drawing/2010/main" val="0"/>
@@ -2044,42 +1974,127 @@
     </w:p>
     <w:p>
       <w:r>
-        <w:t xml:space="preserve">  `id` int(10) unsigned NOT NULL AUTO_INCREMENT,</w:t>
-      </w:r>
-    </w:p>
-    <w:p>
-      <w:r>
-        <w:t xml:space="preserve">  `name` varchar(255) COLLATE utf8mb4_unicode_ci NOT NULL,</w:t>
-      </w:r>
-    </w:p>
-    <w:p>
-      <w:r>
-        <w:t xml:space="preserve">  `email` varchar(255) COLLATE utf8mb4_unicode_ci NOT NULL,</w:t>
-      </w:r>
-    </w:p>
-    <w:p>
-      <w:r>
-        <w:t xml:space="preserve">  `password` varchar(255) COLLATE utf8mb4_unicode_ci NOT NULL,</w:t>
-      </w:r>
-    </w:p>
-    <w:p>
-      <w:r>
-        <w:t xml:space="preserve">  `user_type` varchar(255) COLLATE utf8mb4_unicode_ci NOT NULL DEFAULT '1',</w:t>
-      </w:r>
-    </w:p>
-    <w:p>
-      <w:r>
-        <w:t xml:space="preserve">  `remember_token` varchar(100) COLLATE utf8mb4_unicode_ci DEFAULT NULL,</w:t>
-      </w:r>
-    </w:p>
-    <w:p>
-      <w:r>
-        <w:t xml:space="preserve">  `created_at` timestamp NULL DEFAULT NULL,</w:t>
-      </w:r>
-    </w:p>
-    <w:p>
-      <w:r>
-        <w:t xml:space="preserve">  `updated_at` timestamp NULL DEFAULT NULL,</w:t>
+        <w:t xml:space="preserve">  `id` </w:t>
+      </w:r>
+      <w:proofErr w:type="spellStart"/>
+      <w:proofErr w:type="gramStart"/>
+      <w:r>
+        <w:t>int</w:t>
+      </w:r>
+      <w:proofErr w:type="spellEnd"/>
+      <w:r>
+        <w:t>(</w:t>
+      </w:r>
+      <w:proofErr w:type="gramEnd"/>
+      <w:r>
+        <w:t>10) unsigned NOT NULL AUTO_INCREMENT,</w:t>
+      </w:r>
+    </w:p>
+    <w:p>
+      <w:r>
+        <w:t xml:space="preserve">  `name` </w:t>
+      </w:r>
+      <w:proofErr w:type="gramStart"/>
+      <w:r>
+        <w:t>varchar(</w:t>
+      </w:r>
+      <w:proofErr w:type="gramEnd"/>
+      <w:r>
+        <w:t>255) COLLATE utf8mb4_unicode_ci NOT NULL,</w:t>
+      </w:r>
+    </w:p>
+    <w:p>
+      <w:r>
+        <w:t xml:space="preserve">  `email` </w:t>
+      </w:r>
+      <w:proofErr w:type="gramStart"/>
+      <w:r>
+        <w:t>varchar(</w:t>
+      </w:r>
+      <w:proofErr w:type="gramEnd"/>
+      <w:r>
+        <w:t>255) COLLATE utf8mb4_unicode_ci NOT NULL,</w:t>
+      </w:r>
+    </w:p>
+    <w:p>
+      <w:r>
+        <w:t xml:space="preserve">  `password` </w:t>
+      </w:r>
+      <w:proofErr w:type="gramStart"/>
+      <w:r>
+        <w:t>varchar(</w:t>
+      </w:r>
+      <w:proofErr w:type="gramEnd"/>
+      <w:r>
+        <w:t>255) COLLATE utf8mb4_unicode_ci NOT NULL,</w:t>
+      </w:r>
+    </w:p>
+    <w:p>
+      <w:r>
+        <w:t xml:space="preserve">  `</w:t>
+      </w:r>
+      <w:proofErr w:type="spellStart"/>
+      <w:r>
+        <w:t>user_type</w:t>
+      </w:r>
+      <w:proofErr w:type="spellEnd"/>
+      <w:r>
+        <w:t xml:space="preserve">` </w:t>
+      </w:r>
+      <w:proofErr w:type="gramStart"/>
+      <w:r>
+        <w:t>varchar(</w:t>
+      </w:r>
+      <w:proofErr w:type="gramEnd"/>
+      <w:r>
+        <w:t>255) COLLATE utf8mb4_unicode_ci NOT NULL DEFAULT '1',</w:t>
+      </w:r>
+    </w:p>
+    <w:p>
+      <w:r>
+        <w:t xml:space="preserve">  `</w:t>
+      </w:r>
+      <w:proofErr w:type="spellStart"/>
+      <w:r>
+        <w:t>remember_token</w:t>
+      </w:r>
+      <w:proofErr w:type="spellEnd"/>
+      <w:r>
+        <w:t xml:space="preserve">` </w:t>
+      </w:r>
+      <w:proofErr w:type="gramStart"/>
+      <w:r>
+        <w:t>varchar(</w:t>
+      </w:r>
+      <w:proofErr w:type="gramEnd"/>
+      <w:r>
+        <w:t>100) COLLATE utf8mb4_unicode_ci DEFAULT NULL,</w:t>
+      </w:r>
+    </w:p>
+    <w:p>
+      <w:r>
+        <w:t xml:space="preserve">  `</w:t>
+      </w:r>
+      <w:proofErr w:type="spellStart"/>
+      <w:r>
+        <w:t>created_at</w:t>
+      </w:r>
+      <w:proofErr w:type="spellEnd"/>
+      <w:r>
+        <w:t>` timestamp NULL DEFAULT NULL,</w:t>
+      </w:r>
+    </w:p>
+    <w:p>
+      <w:r>
+        <w:t xml:space="preserve">  `</w:t>
+      </w:r>
+      <w:proofErr w:type="spellStart"/>
+      <w:r>
+        <w:t>updated_at</w:t>
+      </w:r>
+      <w:proofErr w:type="spellEnd"/>
+      <w:r>
+        <w:t>` timestamp NULL DEFAULT NULL,</w:t>
       </w:r>
     </w:p>
     <w:p>
@@ -2089,7 +2104,15 @@
     </w:p>
     <w:p>
       <w:r>
-        <w:t xml:space="preserve">  UNIQUE KEY `users_email_unique` (`email`)</w:t>
+        <w:t xml:space="preserve">  UNIQUE KEY `</w:t>
+      </w:r>
+      <w:proofErr w:type="spellStart"/>
+      <w:r>
+        <w:t>users_email_unique</w:t>
+      </w:r>
+      <w:proofErr w:type="spellEnd"/>
+      <w:r>
+        <w:t>` (`email`)</w:t>
       </w:r>
     </w:p>
     <w:p>
@@ -2105,42 +2128,119 @@
     </w:p>
     <w:p>
       <w:r>
-        <w:t xml:space="preserve">  `id` int(10) unsigned NOT NULL AUTO_INCREMENT,</w:t>
-      </w:r>
-    </w:p>
-    <w:p>
-      <w:r>
-        <w:t xml:space="preserve">  `brand` varchar(255) COLLATE utf8mb4_unicode_ci NOT NULL,</w:t>
-      </w:r>
-    </w:p>
-    <w:p>
-      <w:r>
-        <w:t xml:space="preserve">  `product` varchar(255) COLLATE utf8mb4_unicode_ci NOT NULL,</w:t>
-      </w:r>
-    </w:p>
-    <w:p>
-      <w:r>
-        <w:t xml:space="preserve">  `body` varchar(1000) COLLATE utf8mb4_unicode_ci NOT NULL,</w:t>
-      </w:r>
-    </w:p>
-    <w:p>
-      <w:r>
-        <w:t xml:space="preserve">  `created_at` timestamp NULL DEFAULT NULL,</w:t>
-      </w:r>
-    </w:p>
-    <w:p>
-      <w:r>
-        <w:t xml:space="preserve">  `updated_at` timestamp NULL DEFAULT NULL,</w:t>
-      </w:r>
-    </w:p>
-    <w:p>
-      <w:r>
-        <w:t xml:space="preserve">  `image` varchar(100) COLLATE utf8mb4_unicode_ci DEFAULT NULL,</w:t>
-      </w:r>
-    </w:p>
-    <w:p>
-      <w:r>
-        <w:t xml:space="preserve">  `product_title` varchar(255) COLLATE utf8mb4_unicode_ci DEFAULT NULL,</w:t>
+        <w:t xml:space="preserve">  `id` </w:t>
+      </w:r>
+      <w:proofErr w:type="spellStart"/>
+      <w:proofErr w:type="gramStart"/>
+      <w:r>
+        <w:t>int</w:t>
+      </w:r>
+      <w:proofErr w:type="spellEnd"/>
+      <w:r>
+        <w:t>(</w:t>
+      </w:r>
+      <w:proofErr w:type="gramEnd"/>
+      <w:r>
+        <w:t>10) unsigned NOT NULL AUTO_INCREMENT,</w:t>
+      </w:r>
+    </w:p>
+    <w:p>
+      <w:r>
+        <w:t xml:space="preserve">  `brand` </w:t>
+      </w:r>
+      <w:proofErr w:type="gramStart"/>
+      <w:r>
+        <w:t>varchar(</w:t>
+      </w:r>
+      <w:proofErr w:type="gramEnd"/>
+      <w:r>
+        <w:t>255) COLLATE utf8mb4_unicode_ci NOT NULL,</w:t>
+      </w:r>
+    </w:p>
+    <w:p>
+      <w:r>
+        <w:t xml:space="preserve">  `product` </w:t>
+      </w:r>
+      <w:proofErr w:type="gramStart"/>
+      <w:r>
+        <w:t>varchar(</w:t>
+      </w:r>
+      <w:proofErr w:type="gramEnd"/>
+      <w:r>
+        <w:t>255) COLLATE utf8mb4_unicode_ci NOT NULL,</w:t>
+      </w:r>
+    </w:p>
+    <w:p>
+      <w:r>
+        <w:t xml:space="preserve">  `body` </w:t>
+      </w:r>
+      <w:proofErr w:type="gramStart"/>
+      <w:r>
+        <w:t>varchar(</w:t>
+      </w:r>
+      <w:proofErr w:type="gramEnd"/>
+      <w:r>
+        <w:t>1000) COLLATE utf8mb4_unicode_ci NOT NULL,</w:t>
+      </w:r>
+    </w:p>
+    <w:p>
+      <w:r>
+        <w:t xml:space="preserve">  `</w:t>
+      </w:r>
+      <w:proofErr w:type="spellStart"/>
+      <w:r>
+        <w:t>created_at</w:t>
+      </w:r>
+      <w:proofErr w:type="spellEnd"/>
+      <w:r>
+        <w:t>` timestamp NULL DEFAULT NULL,</w:t>
+      </w:r>
+    </w:p>
+    <w:p>
+      <w:r>
+        <w:t xml:space="preserve">  `</w:t>
+      </w:r>
+      <w:proofErr w:type="spellStart"/>
+      <w:r>
+        <w:t>updated_at</w:t>
+      </w:r>
+      <w:proofErr w:type="spellEnd"/>
+      <w:r>
+        <w:t>` timestamp NULL DEFAULT NULL,</w:t>
+      </w:r>
+    </w:p>
+    <w:p>
+      <w:r>
+        <w:t xml:space="preserve">  `image` </w:t>
+      </w:r>
+      <w:proofErr w:type="gramStart"/>
+      <w:r>
+        <w:t>varchar(</w:t>
+      </w:r>
+      <w:proofErr w:type="gramEnd"/>
+      <w:r>
+        <w:t>100) COLLATE utf8mb4_unicode_ci DEFAULT NULL,</w:t>
+      </w:r>
+    </w:p>
+    <w:p>
+      <w:r>
+        <w:t xml:space="preserve">  `</w:t>
+      </w:r>
+      <w:proofErr w:type="spellStart"/>
+      <w:r>
+        <w:t>product_title</w:t>
+      </w:r>
+      <w:proofErr w:type="spellEnd"/>
+      <w:r>
+        <w:t xml:space="preserve">` </w:t>
+      </w:r>
+      <w:proofErr w:type="gramStart"/>
+      <w:r>
+        <w:t>varchar(</w:t>
+      </w:r>
+      <w:proofErr w:type="gramEnd"/>
+      <w:r>
+        <w:t>255) COLLATE utf8mb4_unicode_ci DEFAULT NULL,</w:t>
       </w:r>
     </w:p>
     <w:p>
@@ -2161,32 +2261,111 @@
     </w:p>
     <w:p>
       <w:r>
-        <w:t xml:space="preserve">  `id` int(10) unsigned NOT NULL AUTO_INCREMENT,</w:t>
-      </w:r>
-    </w:p>
-    <w:p>
-      <w:r>
-        <w:t xml:space="preserve">  `comment` varchar(1000) COLLATE utf8mb4_unicode_ci NOT NULL,</w:t>
-      </w:r>
-    </w:p>
-    <w:p>
-      <w:r>
-        <w:t xml:space="preserve">  `created_at` timestamp NULL DEFAULT NULL,</w:t>
-      </w:r>
-    </w:p>
-    <w:p>
-      <w:r>
-        <w:t xml:space="preserve">  `updated_at` timestamp NULL DEFAULT NULL,</w:t>
-      </w:r>
-    </w:p>
-    <w:p>
-      <w:r>
-        <w:t xml:space="preserve">  `userId` int(11) NOT NULL,</w:t>
-      </w:r>
-    </w:p>
-    <w:p>
-      <w:r>
-        <w:t xml:space="preserve">  `postId` int(11) NOT NULL,</w:t>
+        <w:t xml:space="preserve">  `id` </w:t>
+      </w:r>
+      <w:proofErr w:type="spellStart"/>
+      <w:proofErr w:type="gramStart"/>
+      <w:r>
+        <w:t>int</w:t>
+      </w:r>
+      <w:proofErr w:type="spellEnd"/>
+      <w:r>
+        <w:t>(</w:t>
+      </w:r>
+      <w:proofErr w:type="gramEnd"/>
+      <w:r>
+        <w:t>10) unsigned NOT NULL AUTO_INCREMENT,</w:t>
+      </w:r>
+    </w:p>
+    <w:p>
+      <w:r>
+        <w:t xml:space="preserve">  `comment` </w:t>
+      </w:r>
+      <w:proofErr w:type="gramStart"/>
+      <w:r>
+        <w:t>varchar(</w:t>
+      </w:r>
+      <w:proofErr w:type="gramEnd"/>
+      <w:r>
+        <w:t>1000) COLLATE utf8mb4_unicode_ci NOT NULL,</w:t>
+      </w:r>
+    </w:p>
+    <w:p>
+      <w:r>
+        <w:t xml:space="preserve">  `</w:t>
+      </w:r>
+      <w:proofErr w:type="spellStart"/>
+      <w:r>
+        <w:t>created_at</w:t>
+      </w:r>
+      <w:proofErr w:type="spellEnd"/>
+      <w:r>
+        <w:t>` timestamp NULL DEFAULT NULL,</w:t>
+      </w:r>
+    </w:p>
+    <w:p>
+      <w:r>
+        <w:t xml:space="preserve">  `</w:t>
+      </w:r>
+      <w:proofErr w:type="spellStart"/>
+      <w:r>
+        <w:t>updated_at</w:t>
+      </w:r>
+      <w:proofErr w:type="spellEnd"/>
+      <w:r>
+        <w:t>` timestamp NULL DEFAULT NULL,</w:t>
+      </w:r>
+    </w:p>
+    <w:p>
+      <w:r>
+        <w:t xml:space="preserve">  `</w:t>
+      </w:r>
+      <w:proofErr w:type="spellStart"/>
+      <w:r>
+        <w:t>userId</w:t>
+      </w:r>
+      <w:proofErr w:type="spellEnd"/>
+      <w:r>
+        <w:t xml:space="preserve">` </w:t>
+      </w:r>
+      <w:proofErr w:type="spellStart"/>
+      <w:proofErr w:type="gramStart"/>
+      <w:r>
+        <w:t>int</w:t>
+      </w:r>
+      <w:proofErr w:type="spellEnd"/>
+      <w:r>
+        <w:t>(</w:t>
+      </w:r>
+      <w:proofErr w:type="gramEnd"/>
+      <w:r>
+        <w:t>11) NOT NULL,</w:t>
+      </w:r>
+    </w:p>
+    <w:p>
+      <w:r>
+        <w:t xml:space="preserve">  `</w:t>
+      </w:r>
+      <w:proofErr w:type="spellStart"/>
+      <w:r>
+        <w:t>postId</w:t>
+      </w:r>
+      <w:proofErr w:type="spellEnd"/>
+      <w:r>
+        <w:t xml:space="preserve">` </w:t>
+      </w:r>
+      <w:proofErr w:type="spellStart"/>
+      <w:proofErr w:type="gramStart"/>
+      <w:r>
+        <w:t>int</w:t>
+      </w:r>
+      <w:proofErr w:type="spellEnd"/>
+      <w:r>
+        <w:t>(</w:t>
+      </w:r>
+      <w:proofErr w:type="gramEnd"/>
+      <w:r>
+        <w:t>11) NOT NULL,</w:t>
       </w:r>
     </w:p>
     <w:p>
@@ -2202,32 +2381,80 @@
     <w:p/>
     <w:p>
       <w:r>
-        <w:t>CREATE TABLE `password_resets` (</w:t>
-      </w:r>
-    </w:p>
-    <w:p>
-      <w:r>
-        <w:t xml:space="preserve">  `email` varchar(255) COLLATE utf8mb4_unicode_ci NOT NULL,</w:t>
-      </w:r>
-    </w:p>
-    <w:p>
-      <w:r>
-        <w:t xml:space="preserve">  `token` varchar(255) COLLATE utf8mb4_unicode_ci NOT NULL,</w:t>
-      </w:r>
-    </w:p>
-    <w:p>
-      <w:r>
-        <w:t xml:space="preserve">  `created_at` timestamp NULL DEFAULT NULL,</w:t>
-      </w:r>
-    </w:p>
-    <w:p>
-      <w:r>
-        <w:t xml:space="preserve">  KEY `password_resets_email_index` (`email`),</w:t>
-      </w:r>
-    </w:p>
-    <w:p>
-      <w:r>
-        <w:t xml:space="preserve">  KEY `password_resets_token_index` (`token`)</w:t>
+        <w:t>CREATE TABLE `</w:t>
+      </w:r>
+      <w:proofErr w:type="spellStart"/>
+      <w:r>
+        <w:t>password_resets</w:t>
+      </w:r>
+      <w:proofErr w:type="spellEnd"/>
+      <w:r>
+        <w:t>` (</w:t>
+      </w:r>
+    </w:p>
+    <w:p>
+      <w:r>
+        <w:t xml:space="preserve">  `email` </w:t>
+      </w:r>
+      <w:proofErr w:type="gramStart"/>
+      <w:r>
+        <w:t>varchar(</w:t>
+      </w:r>
+      <w:proofErr w:type="gramEnd"/>
+      <w:r>
+        <w:t>255) COLLATE utf8mb4_unicode_ci NOT NULL,</w:t>
+      </w:r>
+    </w:p>
+    <w:p>
+      <w:r>
+        <w:t xml:space="preserve">  `token` </w:t>
+      </w:r>
+      <w:proofErr w:type="gramStart"/>
+      <w:r>
+        <w:t>varchar(</w:t>
+      </w:r>
+      <w:proofErr w:type="gramEnd"/>
+      <w:r>
+        <w:t>255) COLLATE utf8mb4_unicode_ci NOT NULL,</w:t>
+      </w:r>
+    </w:p>
+    <w:p>
+      <w:r>
+        <w:t xml:space="preserve">  `</w:t>
+      </w:r>
+      <w:proofErr w:type="spellStart"/>
+      <w:r>
+        <w:t>created_at</w:t>
+      </w:r>
+      <w:proofErr w:type="spellEnd"/>
+      <w:r>
+        <w:t>` timestamp NULL DEFAULT NULL,</w:t>
+      </w:r>
+    </w:p>
+    <w:p>
+      <w:r>
+        <w:t xml:space="preserve">  KEY `</w:t>
+      </w:r>
+      <w:proofErr w:type="spellStart"/>
+      <w:r>
+        <w:t>password_resets_email_index</w:t>
+      </w:r>
+      <w:proofErr w:type="spellEnd"/>
+      <w:r>
+        <w:t>` (`email`),</w:t>
+      </w:r>
+    </w:p>
+    <w:p>
+      <w:r>
+        <w:t xml:space="preserve">  KEY `</w:t>
+      </w:r>
+      <w:proofErr w:type="spellStart"/>
+      <w:r>
+        <w:t>password_resets_token_index</w:t>
+      </w:r>
+      <w:proofErr w:type="spellEnd"/>
+      <w:r>
+        <w:t>` (`token`)</w:t>
       </w:r>
     </w:p>
     <w:p>
@@ -2244,17 +2471,51 @@
     </w:p>
     <w:p>
       <w:r>
-        <w:t xml:space="preserve">  `id` int(10) unsigned NOT NULL AUTO_INCREMENT,</w:t>
-      </w:r>
-    </w:p>
-    <w:p>
-      <w:r>
-        <w:t xml:space="preserve">  `migration` varchar(255) COLLATE utf8mb4_unicode_ci NOT NULL,</w:t>
-      </w:r>
-    </w:p>
-    <w:p>
-      <w:r>
-        <w:t xml:space="preserve">  `batch` int(11) NOT NULL,</w:t>
+        <w:t xml:space="preserve">  `id` </w:t>
+      </w:r>
+      <w:proofErr w:type="spellStart"/>
+      <w:proofErr w:type="gramStart"/>
+      <w:r>
+        <w:t>int</w:t>
+      </w:r>
+      <w:proofErr w:type="spellEnd"/>
+      <w:r>
+        <w:t>(</w:t>
+      </w:r>
+      <w:proofErr w:type="gramEnd"/>
+      <w:r>
+        <w:t>10) unsigned NOT NULL AUTO_INCREMENT,</w:t>
+      </w:r>
+    </w:p>
+    <w:p>
+      <w:r>
+        <w:t xml:space="preserve">  `migration` </w:t>
+      </w:r>
+      <w:proofErr w:type="gramStart"/>
+      <w:r>
+        <w:t>varchar(</w:t>
+      </w:r>
+      <w:proofErr w:type="gramEnd"/>
+      <w:r>
+        <w:t>255) COLLATE utf8mb4_unicode_ci NOT NULL,</w:t>
+      </w:r>
+    </w:p>
+    <w:p>
+      <w:r>
+        <w:t xml:space="preserve">  `batch` </w:t>
+      </w:r>
+      <w:proofErr w:type="spellStart"/>
+      <w:proofErr w:type="gramStart"/>
+      <w:r>
+        <w:t>int</w:t>
+      </w:r>
+      <w:proofErr w:type="spellEnd"/>
+      <w:r>
+        <w:t>(</w:t>
+      </w:r>
+      <w:proofErr w:type="gramEnd"/>
+      <w:r>
+        <w:t>11) NOT NULL,</w:t>
       </w:r>
     </w:p>
     <w:p>
@@ -2266,9 +2527,24 @@
       <w:r>
         <w:t>)</w:t>
       </w:r>
-      <w:bookmarkStart w:id="3" w:name="_GoBack"/>
+    </w:p>
+    <w:p>
+      <w:pPr>
+        <w:pStyle w:val="Heading1"/>
+        <w:rPr>
+          <w:rFonts w:cs="Times New Roman"/>
+        </w:rPr>
+      </w:pPr>
+      <w:bookmarkStart w:id="3" w:name="_Toc500801782"/>
+      <w:r>
+        <w:rPr>
+          <w:rFonts w:cs="Times New Roman"/>
+        </w:rPr>
+        <w:t>Store Procedures</w:t>
+      </w:r>
       <w:bookmarkEnd w:id="3"/>
     </w:p>
+    <w:p/>
     <w:p>
       <w:pPr>
         <w:pStyle w:val="Heading1"/>
@@ -2276,28 +2552,1012 @@
           <w:rFonts w:cs="Times New Roman"/>
         </w:rPr>
       </w:pPr>
-      <w:bookmarkStart w:id="4" w:name="_Toc500801782"/>
-      <w:r>
-        <w:rPr>
-          <w:rFonts w:cs="Times New Roman"/>
-        </w:rPr>
-        <w:t>Store Procedures</w:t>
+      <w:bookmarkStart w:id="4" w:name="_Toc500801783"/>
+      <w:r>
+        <w:rPr>
+          <w:rFonts w:cs="Times New Roman"/>
+        </w:rPr>
+        <w:t>Triggers</w:t>
       </w:r>
       <w:bookmarkEnd w:id="4"/>
     </w:p>
+    <w:p/>
     <w:p>
       <w:pPr>
         <w:pStyle w:val="Heading1"/>
-        <w:rPr>
-          <w:rFonts w:cs="Times New Roman"/>
-        </w:rPr>
-      </w:pPr>
-      <w:bookmarkStart w:id="5" w:name="_Toc500801783"/>
-      <w:r>
-        <w:rPr>
-          <w:rFonts w:cs="Times New Roman"/>
-        </w:rPr>
-        <w:t>Triggers</w:t>
+      </w:pPr>
+      <w:r>
+        <w:t>Functionality</w:t>
+      </w:r>
+    </w:p>
+    <w:p>
+      <w:r>
+        <w:t>Within this online system there are various pieces of functionality. Each user with different administrative rights can access different pieces of functionality. Below we will take you through the three different scenarios below;</w:t>
+      </w:r>
+    </w:p>
+    <w:p>
+      <w:pPr>
+        <w:pStyle w:val="ListParagraph"/>
+        <w:numPr>
+          <w:ilvl w:val="0"/>
+          <w:numId w:val="1"/>
+        </w:numPr>
+      </w:pPr>
+      <w:r>
+        <w:t>when no user is logged in</w:t>
+      </w:r>
+    </w:p>
+    <w:p>
+      <w:pPr>
+        <w:pStyle w:val="ListParagraph"/>
+        <w:numPr>
+          <w:ilvl w:val="0"/>
+          <w:numId w:val="1"/>
+        </w:numPr>
+      </w:pPr>
+      <w:r>
+        <w:t xml:space="preserve">when an administrator is logged in </w:t>
+      </w:r>
+    </w:p>
+    <w:p>
+      <w:pPr>
+        <w:pStyle w:val="ListParagraph"/>
+        <w:numPr>
+          <w:ilvl w:val="0"/>
+          <w:numId w:val="1"/>
+        </w:numPr>
+      </w:pPr>
+      <w:r>
+        <w:t>when a regular user is logged in</w:t>
+      </w:r>
+    </w:p>
+    <w:p>
+      <w:pPr>
+        <w:pStyle w:val="Heading2"/>
+      </w:pPr>
+      <w:r>
+        <w:t>No user is Logged In</w:t>
+      </w:r>
+    </w:p>
+    <w:p>
+      <w:r>
+        <w:t>In this scenario, no user is logged into the online system, therefore they should only see limited functionality.</w:t>
+      </w:r>
+      <w:r>
+        <w:t xml:space="preserve"> They will be able to view the Home, About and Contact Pages below.</w:t>
+      </w:r>
+    </w:p>
+    <w:p>
+      <w:pPr>
+        <w:keepNext/>
+      </w:pPr>
+      <w:r>
+        <w:rPr>
+          <w:noProof/>
+        </w:rPr>
+        <w:drawing>
+          <wp:inline distT="0" distB="0" distL="0" distR="0" wp14:anchorId="7D8B31C3" wp14:editId="3B521FCC">
+            <wp:extent cx="5731510" cy="2873375"/>
+            <wp:effectExtent l="0" t="0" r="2540" b="3175"/>
+            <wp:docPr id="1" name="Picture 1"/>
+            <wp:cNvGraphicFramePr>
+              <a:graphicFrameLocks xmlns:a="http://schemas.openxmlformats.org/drawingml/2006/main" noChangeAspect="1"/>
+            </wp:cNvGraphicFramePr>
+            <a:graphic xmlns:a="http://schemas.openxmlformats.org/drawingml/2006/main">
+              <a:graphicData uri="http://schemas.openxmlformats.org/drawingml/2006/picture">
+                <pic:pic xmlns:pic="http://schemas.openxmlformats.org/drawingml/2006/picture">
+                  <pic:nvPicPr>
+                    <pic:cNvPr id="1" name=""/>
+                    <pic:cNvPicPr/>
+                  </pic:nvPicPr>
+                  <pic:blipFill>
+                    <a:blip r:embed="rId9"/>
+                    <a:stretch>
+                      <a:fillRect/>
+                    </a:stretch>
+                  </pic:blipFill>
+                  <pic:spPr>
+                    <a:xfrm>
+                      <a:off x="0" y="0"/>
+                      <a:ext cx="5731510" cy="2873375"/>
+                    </a:xfrm>
+                    <a:prstGeom prst="rect">
+                      <a:avLst/>
+                    </a:prstGeom>
+                  </pic:spPr>
+                </pic:pic>
+              </a:graphicData>
+            </a:graphic>
+          </wp:inline>
+        </w:drawing>
+      </w:r>
+    </w:p>
+    <w:p>
+      <w:pPr>
+        <w:pStyle w:val="Caption"/>
+      </w:pPr>
+      <w:r>
+        <w:t xml:space="preserve">Figure </w:t>
+      </w:r>
+      <w:r>
+        <w:fldChar w:fldCharType="begin"/>
+      </w:r>
+      <w:r>
+        <w:instrText xml:space="preserve"> SEQ Figure \* ARABIC </w:instrText>
+      </w:r>
+      <w:r>
+        <w:fldChar w:fldCharType="separate"/>
+      </w:r>
+      <w:r>
+        <w:rPr>
+          <w:noProof/>
+        </w:rPr>
+        <w:t>3</w:t>
+      </w:r>
+      <w:r>
+        <w:fldChar w:fldCharType="end"/>
+      </w:r>
+      <w:r>
+        <w:t>- Home Page</w:t>
+      </w:r>
+    </w:p>
+    <w:p/>
+    <w:p>
+      <w:pPr>
+        <w:keepNext/>
+      </w:pPr>
+      <w:r>
+        <w:rPr>
+          <w:noProof/>
+        </w:rPr>
+        <w:lastRenderedPageBreak/>
+        <w:drawing>
+          <wp:inline distT="0" distB="0" distL="0" distR="0" wp14:anchorId="526B20B2" wp14:editId="7D84430D">
+            <wp:extent cx="5731510" cy="2879090"/>
+            <wp:effectExtent l="0" t="0" r="2540" b="0"/>
+            <wp:docPr id="2" name="Picture 2"/>
+            <wp:cNvGraphicFramePr>
+              <a:graphicFrameLocks xmlns:a="http://schemas.openxmlformats.org/drawingml/2006/main" noChangeAspect="1"/>
+            </wp:cNvGraphicFramePr>
+            <a:graphic xmlns:a="http://schemas.openxmlformats.org/drawingml/2006/main">
+              <a:graphicData uri="http://schemas.openxmlformats.org/drawingml/2006/picture">
+                <pic:pic xmlns:pic="http://schemas.openxmlformats.org/drawingml/2006/picture">
+                  <pic:nvPicPr>
+                    <pic:cNvPr id="1" name=""/>
+                    <pic:cNvPicPr/>
+                  </pic:nvPicPr>
+                  <pic:blipFill>
+                    <a:blip r:embed="rId10"/>
+                    <a:stretch>
+                      <a:fillRect/>
+                    </a:stretch>
+                  </pic:blipFill>
+                  <pic:spPr>
+                    <a:xfrm>
+                      <a:off x="0" y="0"/>
+                      <a:ext cx="5731510" cy="2879090"/>
+                    </a:xfrm>
+                    <a:prstGeom prst="rect">
+                      <a:avLst/>
+                    </a:prstGeom>
+                  </pic:spPr>
+                </pic:pic>
+              </a:graphicData>
+            </a:graphic>
+          </wp:inline>
+        </w:drawing>
+      </w:r>
+    </w:p>
+    <w:p>
+      <w:pPr>
+        <w:pStyle w:val="Caption"/>
+      </w:pPr>
+      <w:r>
+        <w:t xml:space="preserve">Figure </w:t>
+      </w:r>
+      <w:r>
+        <w:fldChar w:fldCharType="begin"/>
+      </w:r>
+      <w:r>
+        <w:instrText xml:space="preserve"> SEQ Figure \* ARABIC </w:instrText>
+      </w:r>
+      <w:r>
+        <w:fldChar w:fldCharType="separate"/>
+      </w:r>
+      <w:r>
+        <w:rPr>
+          <w:noProof/>
+        </w:rPr>
+        <w:t>4</w:t>
+      </w:r>
+      <w:r>
+        <w:fldChar w:fldCharType="end"/>
+      </w:r>
+      <w:r>
+        <w:t>- About Page</w:t>
+      </w:r>
+    </w:p>
+    <w:p/>
+    <w:p>
+      <w:pPr>
+        <w:keepNext/>
+      </w:pPr>
+      <w:r>
+        <w:rPr>
+          <w:noProof/>
+        </w:rPr>
+        <w:drawing>
+          <wp:inline distT="0" distB="0" distL="0" distR="0" wp14:anchorId="6A013F58" wp14:editId="636481FC">
+            <wp:extent cx="5731510" cy="2846070"/>
+            <wp:effectExtent l="0" t="0" r="2540" b="0"/>
+            <wp:docPr id="16" name="Picture 16"/>
+            <wp:cNvGraphicFramePr>
+              <a:graphicFrameLocks xmlns:a="http://schemas.openxmlformats.org/drawingml/2006/main" noChangeAspect="1"/>
+            </wp:cNvGraphicFramePr>
+            <a:graphic xmlns:a="http://schemas.openxmlformats.org/drawingml/2006/main">
+              <a:graphicData uri="http://schemas.openxmlformats.org/drawingml/2006/picture">
+                <pic:pic xmlns:pic="http://schemas.openxmlformats.org/drawingml/2006/picture">
+                  <pic:nvPicPr>
+                    <pic:cNvPr id="1" name=""/>
+                    <pic:cNvPicPr/>
+                  </pic:nvPicPr>
+                  <pic:blipFill>
+                    <a:blip r:embed="rId11"/>
+                    <a:stretch>
+                      <a:fillRect/>
+                    </a:stretch>
+                  </pic:blipFill>
+                  <pic:spPr>
+                    <a:xfrm>
+                      <a:off x="0" y="0"/>
+                      <a:ext cx="5731510" cy="2846070"/>
+                    </a:xfrm>
+                    <a:prstGeom prst="rect">
+                      <a:avLst/>
+                    </a:prstGeom>
+                  </pic:spPr>
+                </pic:pic>
+              </a:graphicData>
+            </a:graphic>
+          </wp:inline>
+        </w:drawing>
+      </w:r>
+    </w:p>
+    <w:p>
+      <w:pPr>
+        <w:pStyle w:val="Caption"/>
+      </w:pPr>
+      <w:r>
+        <w:t xml:space="preserve">Figure </w:t>
+      </w:r>
+      <w:r>
+        <w:fldChar w:fldCharType="begin"/>
+      </w:r>
+      <w:r>
+        <w:instrText xml:space="preserve"> SEQ Figure \* ARABIC </w:instrText>
+      </w:r>
+      <w:r>
+        <w:fldChar w:fldCharType="separate"/>
+      </w:r>
+      <w:r>
+        <w:rPr>
+          <w:noProof/>
+        </w:rPr>
+        <w:t>5</w:t>
+      </w:r>
+      <w:r>
+        <w:fldChar w:fldCharType="end"/>
+      </w:r>
+      <w:r>
+        <w:t xml:space="preserve">- Posts Page </w:t>
+      </w:r>
+    </w:p>
+    <w:p>
+      <w:r>
+        <w:t>As the user has no created an account yet or registered to Coopers Stash, they will only see headings of each Post available to view should they sign up. Once they have registered and logged in, they will be able to click on the heading links and view each post available to them.</w:t>
+      </w:r>
+    </w:p>
+    <w:p>
+      <w:pPr>
+        <w:keepNext/>
+      </w:pPr>
+      <w:r>
+        <w:rPr>
+          <w:noProof/>
+        </w:rPr>
+        <w:lastRenderedPageBreak/>
+        <w:drawing>
+          <wp:inline distT="0" distB="0" distL="0" distR="0" wp14:anchorId="5D7967C1" wp14:editId="57C942AB">
+            <wp:extent cx="5731510" cy="2837180"/>
+            <wp:effectExtent l="0" t="0" r="2540" b="1270"/>
+            <wp:docPr id="7" name="Picture 7"/>
+            <wp:cNvGraphicFramePr>
+              <a:graphicFrameLocks xmlns:a="http://schemas.openxmlformats.org/drawingml/2006/main" noChangeAspect="1"/>
+            </wp:cNvGraphicFramePr>
+            <a:graphic xmlns:a="http://schemas.openxmlformats.org/drawingml/2006/main">
+              <a:graphicData uri="http://schemas.openxmlformats.org/drawingml/2006/picture">
+                <pic:pic xmlns:pic="http://schemas.openxmlformats.org/drawingml/2006/picture">
+                  <pic:nvPicPr>
+                    <pic:cNvPr id="1" name=""/>
+                    <pic:cNvPicPr/>
+                  </pic:nvPicPr>
+                  <pic:blipFill>
+                    <a:blip r:embed="rId12"/>
+                    <a:stretch>
+                      <a:fillRect/>
+                    </a:stretch>
+                  </pic:blipFill>
+                  <pic:spPr>
+                    <a:xfrm>
+                      <a:off x="0" y="0"/>
+                      <a:ext cx="5731510" cy="2837180"/>
+                    </a:xfrm>
+                    <a:prstGeom prst="rect">
+                      <a:avLst/>
+                    </a:prstGeom>
+                  </pic:spPr>
+                </pic:pic>
+              </a:graphicData>
+            </a:graphic>
+          </wp:inline>
+        </w:drawing>
+      </w:r>
+    </w:p>
+    <w:p>
+      <w:pPr>
+        <w:pStyle w:val="Caption"/>
+      </w:pPr>
+      <w:r>
+        <w:t xml:space="preserve">Figure </w:t>
+      </w:r>
+      <w:r>
+        <w:fldChar w:fldCharType="begin"/>
+      </w:r>
+      <w:r>
+        <w:instrText xml:space="preserve"> SEQ Figure \* ARABIC </w:instrText>
+      </w:r>
+      <w:r>
+        <w:fldChar w:fldCharType="separate"/>
+      </w:r>
+      <w:r>
+        <w:rPr>
+          <w:noProof/>
+        </w:rPr>
+        <w:t>6</w:t>
+      </w:r>
+      <w:r>
+        <w:fldChar w:fldCharType="end"/>
+      </w:r>
+      <w:r>
+        <w:t>- Contact Page</w:t>
+      </w:r>
+    </w:p>
+    <w:p>
+      <w:pPr>
+        <w:keepNext/>
+      </w:pPr>
+      <w:r>
+        <w:rPr>
+          <w:noProof/>
+        </w:rPr>
+        <w:drawing>
+          <wp:inline distT="0" distB="0" distL="0" distR="0" wp14:anchorId="5CB733C6" wp14:editId="353C3400">
+            <wp:extent cx="5731510" cy="2853690"/>
+            <wp:effectExtent l="0" t="0" r="2540" b="3810"/>
+            <wp:docPr id="8" name="Picture 8"/>
+            <wp:cNvGraphicFramePr>
+              <a:graphicFrameLocks xmlns:a="http://schemas.openxmlformats.org/drawingml/2006/main" noChangeAspect="1"/>
+            </wp:cNvGraphicFramePr>
+            <a:graphic xmlns:a="http://schemas.openxmlformats.org/drawingml/2006/main">
+              <a:graphicData uri="http://schemas.openxmlformats.org/drawingml/2006/picture">
+                <pic:pic xmlns:pic="http://schemas.openxmlformats.org/drawingml/2006/picture">
+                  <pic:nvPicPr>
+                    <pic:cNvPr id="1" name=""/>
+                    <pic:cNvPicPr/>
+                  </pic:nvPicPr>
+                  <pic:blipFill>
+                    <a:blip r:embed="rId13"/>
+                    <a:stretch>
+                      <a:fillRect/>
+                    </a:stretch>
+                  </pic:blipFill>
+                  <pic:spPr>
+                    <a:xfrm>
+                      <a:off x="0" y="0"/>
+                      <a:ext cx="5731510" cy="2853690"/>
+                    </a:xfrm>
+                    <a:prstGeom prst="rect">
+                      <a:avLst/>
+                    </a:prstGeom>
+                  </pic:spPr>
+                </pic:pic>
+              </a:graphicData>
+            </a:graphic>
+          </wp:inline>
+        </w:drawing>
+      </w:r>
+    </w:p>
+    <w:p>
+      <w:pPr>
+        <w:pStyle w:val="Caption"/>
+      </w:pPr>
+      <w:r>
+        <w:t xml:space="preserve">Figure </w:t>
+      </w:r>
+      <w:r>
+        <w:fldChar w:fldCharType="begin"/>
+      </w:r>
+      <w:r>
+        <w:instrText xml:space="preserve"> SEQ Figure \* ARABIC </w:instrText>
+      </w:r>
+      <w:r>
+        <w:fldChar w:fldCharType="separate"/>
+      </w:r>
+      <w:r>
+        <w:rPr>
+          <w:noProof/>
+        </w:rPr>
+        <w:t>7</w:t>
+      </w:r>
+      <w:r>
+        <w:fldChar w:fldCharType="end"/>
+      </w:r>
+      <w:r>
+        <w:t>- Registration Page</w:t>
+      </w:r>
+    </w:p>
+    <w:p>
+      <w:pPr>
+        <w:keepNext/>
+      </w:pPr>
+      <w:r>
+        <w:rPr>
+          <w:noProof/>
+        </w:rPr>
+        <w:lastRenderedPageBreak/>
+        <w:drawing>
+          <wp:inline distT="0" distB="0" distL="0" distR="0" wp14:anchorId="6CEBCBFF" wp14:editId="7975F78D">
+            <wp:extent cx="5731510" cy="2758440"/>
+            <wp:effectExtent l="0" t="0" r="2540" b="3810"/>
+            <wp:docPr id="9" name="Picture 9"/>
+            <wp:cNvGraphicFramePr>
+              <a:graphicFrameLocks xmlns:a="http://schemas.openxmlformats.org/drawingml/2006/main" noChangeAspect="1"/>
+            </wp:cNvGraphicFramePr>
+            <a:graphic xmlns:a="http://schemas.openxmlformats.org/drawingml/2006/main">
+              <a:graphicData uri="http://schemas.openxmlformats.org/drawingml/2006/picture">
+                <pic:pic xmlns:pic="http://schemas.openxmlformats.org/drawingml/2006/picture">
+                  <pic:nvPicPr>
+                    <pic:cNvPr id="1" name=""/>
+                    <pic:cNvPicPr/>
+                  </pic:nvPicPr>
+                  <pic:blipFill>
+                    <a:blip r:embed="rId14"/>
+                    <a:stretch>
+                      <a:fillRect/>
+                    </a:stretch>
+                  </pic:blipFill>
+                  <pic:spPr>
+                    <a:xfrm>
+                      <a:off x="0" y="0"/>
+                      <a:ext cx="5731510" cy="2758440"/>
+                    </a:xfrm>
+                    <a:prstGeom prst="rect">
+                      <a:avLst/>
+                    </a:prstGeom>
+                  </pic:spPr>
+                </pic:pic>
+              </a:graphicData>
+            </a:graphic>
+          </wp:inline>
+        </w:drawing>
+      </w:r>
+    </w:p>
+    <w:p>
+      <w:pPr>
+        <w:pStyle w:val="Caption"/>
+      </w:pPr>
+      <w:r>
+        <w:t xml:space="preserve">Figure </w:t>
+      </w:r>
+      <w:r>
+        <w:fldChar w:fldCharType="begin"/>
+      </w:r>
+      <w:r>
+        <w:instrText xml:space="preserve"> SEQ Figure \* ARABIC </w:instrText>
+      </w:r>
+      <w:r>
+        <w:fldChar w:fldCharType="separate"/>
+      </w:r>
+      <w:r>
+        <w:rPr>
+          <w:noProof/>
+        </w:rPr>
+        <w:t>8</w:t>
+      </w:r>
+      <w:r>
+        <w:fldChar w:fldCharType="end"/>
+      </w:r>
+      <w:r>
+        <w:t>- Login Page</w:t>
+      </w:r>
+    </w:p>
+    <w:p>
+      <w:pPr>
+        <w:pStyle w:val="Heading2"/>
+      </w:pPr>
+      <w:r>
+        <w:t>Administrator is Logged In</w:t>
+      </w:r>
+    </w:p>
+    <w:p>
+      <w:pPr>
+        <w:keepNext/>
+      </w:pPr>
+      <w:r>
+        <w:rPr>
+          <w:noProof/>
+        </w:rPr>
+        <w:drawing>
+          <wp:inline distT="0" distB="0" distL="0" distR="0" wp14:anchorId="782D2045" wp14:editId="7FF86533">
+            <wp:extent cx="5731510" cy="2839720"/>
+            <wp:effectExtent l="0" t="0" r="2540" b="0"/>
+            <wp:docPr id="10" name="Picture 10"/>
+            <wp:cNvGraphicFramePr>
+              <a:graphicFrameLocks xmlns:a="http://schemas.openxmlformats.org/drawingml/2006/main" noChangeAspect="1"/>
+            </wp:cNvGraphicFramePr>
+            <a:graphic xmlns:a="http://schemas.openxmlformats.org/drawingml/2006/main">
+              <a:graphicData uri="http://schemas.openxmlformats.org/drawingml/2006/picture">
+                <pic:pic xmlns:pic="http://schemas.openxmlformats.org/drawingml/2006/picture">
+                  <pic:nvPicPr>
+                    <pic:cNvPr id="1" name=""/>
+                    <pic:cNvPicPr/>
+                  </pic:nvPicPr>
+                  <pic:blipFill>
+                    <a:blip r:embed="rId15"/>
+                    <a:stretch>
+                      <a:fillRect/>
+                    </a:stretch>
+                  </pic:blipFill>
+                  <pic:spPr>
+                    <a:xfrm>
+                      <a:off x="0" y="0"/>
+                      <a:ext cx="5731510" cy="2839720"/>
+                    </a:xfrm>
+                    <a:prstGeom prst="rect">
+                      <a:avLst/>
+                    </a:prstGeom>
+                  </pic:spPr>
+                </pic:pic>
+              </a:graphicData>
+            </a:graphic>
+          </wp:inline>
+        </w:drawing>
+      </w:r>
+    </w:p>
+    <w:p>
+      <w:pPr>
+        <w:pStyle w:val="Caption"/>
+      </w:pPr>
+      <w:r>
+        <w:t xml:space="preserve">Figure </w:t>
+      </w:r>
+      <w:r>
+        <w:fldChar w:fldCharType="begin"/>
+      </w:r>
+      <w:r>
+        <w:instrText xml:space="preserve"> SEQ Figure \* ARABIC </w:instrText>
+      </w:r>
+      <w:r>
+        <w:fldChar w:fldCharType="separate"/>
+      </w:r>
+      <w:r>
+        <w:rPr>
+          <w:noProof/>
+        </w:rPr>
+        <w:t>9</w:t>
+      </w:r>
+      <w:r>
+        <w:fldChar w:fldCharType="end"/>
+      </w:r>
+      <w:r>
+        <w:t>- Admin Home Page</w:t>
+      </w:r>
+    </w:p>
+    <w:p>
+      <w:pPr>
+        <w:keepNext/>
+      </w:pPr>
+      <w:r>
+        <w:rPr>
+          <w:noProof/>
+        </w:rPr>
+        <w:lastRenderedPageBreak/>
+        <w:drawing>
+          <wp:inline distT="0" distB="0" distL="0" distR="0" wp14:anchorId="11B4CB54" wp14:editId="32FE39D1">
+            <wp:extent cx="5731510" cy="2839720"/>
+            <wp:effectExtent l="0" t="0" r="2540" b="0"/>
+            <wp:docPr id="11" name="Picture 11"/>
+            <wp:cNvGraphicFramePr>
+              <a:graphicFrameLocks xmlns:a="http://schemas.openxmlformats.org/drawingml/2006/main" noChangeAspect="1"/>
+            </wp:cNvGraphicFramePr>
+            <a:graphic xmlns:a="http://schemas.openxmlformats.org/drawingml/2006/main">
+              <a:graphicData uri="http://schemas.openxmlformats.org/drawingml/2006/picture">
+                <pic:pic xmlns:pic="http://schemas.openxmlformats.org/drawingml/2006/picture">
+                  <pic:nvPicPr>
+                    <pic:cNvPr id="1" name=""/>
+                    <pic:cNvPicPr/>
+                  </pic:nvPicPr>
+                  <pic:blipFill>
+                    <a:blip r:embed="rId16"/>
+                    <a:stretch>
+                      <a:fillRect/>
+                    </a:stretch>
+                  </pic:blipFill>
+                  <pic:spPr>
+                    <a:xfrm>
+                      <a:off x="0" y="0"/>
+                      <a:ext cx="5731510" cy="2839720"/>
+                    </a:xfrm>
+                    <a:prstGeom prst="rect">
+                      <a:avLst/>
+                    </a:prstGeom>
+                  </pic:spPr>
+                </pic:pic>
+              </a:graphicData>
+            </a:graphic>
+          </wp:inline>
+        </w:drawing>
+      </w:r>
+    </w:p>
+    <w:p>
+      <w:pPr>
+        <w:pStyle w:val="Caption"/>
+      </w:pPr>
+      <w:r>
+        <w:t xml:space="preserve">Figure </w:t>
+      </w:r>
+      <w:r>
+        <w:fldChar w:fldCharType="begin"/>
+      </w:r>
+      <w:r>
+        <w:instrText xml:space="preserve"> SEQ Figure \* ARABIC </w:instrText>
+      </w:r>
+      <w:r>
+        <w:fldChar w:fldCharType="separate"/>
+      </w:r>
+      <w:r>
+        <w:rPr>
+          <w:noProof/>
+        </w:rPr>
+        <w:t>10</w:t>
+      </w:r>
+      <w:r>
+        <w:fldChar w:fldCharType="end"/>
+      </w:r>
+      <w:r>
+        <w:t>-  Admin Post Page (Create Post Functionality)</w:t>
+      </w:r>
+    </w:p>
+    <w:p>
+      <w:pPr>
+        <w:keepNext/>
+      </w:pPr>
+      <w:r>
+        <w:rPr>
+          <w:noProof/>
+        </w:rPr>
+        <w:drawing>
+          <wp:inline distT="0" distB="0" distL="0" distR="0" wp14:anchorId="3ED0A3D3" wp14:editId="280F4CE6">
+            <wp:extent cx="5731510" cy="2854960"/>
+            <wp:effectExtent l="0" t="0" r="2540" b="2540"/>
+            <wp:docPr id="12" name="Picture 12"/>
+            <wp:cNvGraphicFramePr>
+              <a:graphicFrameLocks xmlns:a="http://schemas.openxmlformats.org/drawingml/2006/main" noChangeAspect="1"/>
+            </wp:cNvGraphicFramePr>
+            <a:graphic xmlns:a="http://schemas.openxmlformats.org/drawingml/2006/main">
+              <a:graphicData uri="http://schemas.openxmlformats.org/drawingml/2006/picture">
+                <pic:pic xmlns:pic="http://schemas.openxmlformats.org/drawingml/2006/picture">
+                  <pic:nvPicPr>
+                    <pic:cNvPr id="1" name=""/>
+                    <pic:cNvPicPr/>
+                  </pic:nvPicPr>
+                  <pic:blipFill>
+                    <a:blip r:embed="rId17"/>
+                    <a:stretch>
+                      <a:fillRect/>
+                    </a:stretch>
+                  </pic:blipFill>
+                  <pic:spPr>
+                    <a:xfrm>
+                      <a:off x="0" y="0"/>
+                      <a:ext cx="5731510" cy="2854960"/>
+                    </a:xfrm>
+                    <a:prstGeom prst="rect">
+                      <a:avLst/>
+                    </a:prstGeom>
+                  </pic:spPr>
+                </pic:pic>
+              </a:graphicData>
+            </a:graphic>
+          </wp:inline>
+        </w:drawing>
+      </w:r>
+    </w:p>
+    <w:p>
+      <w:pPr>
+        <w:pStyle w:val="Caption"/>
+      </w:pPr>
+      <w:r>
+        <w:t xml:space="preserve">Figure </w:t>
+      </w:r>
+      <w:r>
+        <w:fldChar w:fldCharType="begin"/>
+      </w:r>
+      <w:r>
+        <w:instrText xml:space="preserve"> SEQ Figure \* ARABIC </w:instrText>
+      </w:r>
+      <w:r>
+        <w:fldChar w:fldCharType="separate"/>
+      </w:r>
+      <w:r>
+        <w:rPr>
+          <w:noProof/>
+        </w:rPr>
+        <w:t>11</w:t>
+      </w:r>
+      <w:r>
+        <w:fldChar w:fldCharType="end"/>
+      </w:r>
+      <w:r>
+        <w:t>- Admin Post Page (Post Created)</w:t>
+      </w:r>
+    </w:p>
+    <w:p/>
+    <w:p>
+      <w:pPr>
+        <w:pStyle w:val="Heading2"/>
+      </w:pPr>
+      <w:r>
+        <w:lastRenderedPageBreak/>
+        <w:t>Regular User Logged In</w:t>
+      </w:r>
+    </w:p>
+    <w:p>
+      <w:pPr>
+        <w:keepNext/>
+      </w:pPr>
+      <w:r>
+        <w:rPr>
+          <w:noProof/>
+        </w:rPr>
+        <w:drawing>
+          <wp:inline distT="0" distB="0" distL="0" distR="0" wp14:anchorId="28AAF8B6" wp14:editId="099B0D1A">
+            <wp:extent cx="5731510" cy="2852420"/>
+            <wp:effectExtent l="0" t="0" r="2540" b="5080"/>
+            <wp:docPr id="13" name="Picture 13"/>
+            <wp:cNvGraphicFramePr>
+              <a:graphicFrameLocks xmlns:a="http://schemas.openxmlformats.org/drawingml/2006/main" noChangeAspect="1"/>
+            </wp:cNvGraphicFramePr>
+            <a:graphic xmlns:a="http://schemas.openxmlformats.org/drawingml/2006/main">
+              <a:graphicData uri="http://schemas.openxmlformats.org/drawingml/2006/picture">
+                <pic:pic xmlns:pic="http://schemas.openxmlformats.org/drawingml/2006/picture">
+                  <pic:nvPicPr>
+                    <pic:cNvPr id="1" name=""/>
+                    <pic:cNvPicPr/>
+                  </pic:nvPicPr>
+                  <pic:blipFill>
+                    <a:blip r:embed="rId18"/>
+                    <a:stretch>
+                      <a:fillRect/>
+                    </a:stretch>
+                  </pic:blipFill>
+                  <pic:spPr>
+                    <a:xfrm>
+                      <a:off x="0" y="0"/>
+                      <a:ext cx="5731510" cy="2852420"/>
+                    </a:xfrm>
+                    <a:prstGeom prst="rect">
+                      <a:avLst/>
+                    </a:prstGeom>
+                  </pic:spPr>
+                </pic:pic>
+              </a:graphicData>
+            </a:graphic>
+          </wp:inline>
+        </w:drawing>
+      </w:r>
+    </w:p>
+    <w:p>
+      <w:pPr>
+        <w:pStyle w:val="Caption"/>
+      </w:pPr>
+      <w:r>
+        <w:t xml:space="preserve">Figure </w:t>
+      </w:r>
+      <w:r>
+        <w:fldChar w:fldCharType="begin"/>
+      </w:r>
+      <w:r>
+        <w:instrText xml:space="preserve"> SEQ Figure \* ARABIC </w:instrText>
+      </w:r>
+      <w:r>
+        <w:fldChar w:fldCharType="separate"/>
+      </w:r>
+      <w:r>
+        <w:rPr>
+          <w:noProof/>
+        </w:rPr>
+        <w:t>12</w:t>
+      </w:r>
+      <w:r>
+        <w:fldChar w:fldCharType="end"/>
+      </w:r>
+      <w:r>
+        <w:t>- Posts Page (Regular User)</w:t>
+      </w:r>
+    </w:p>
+    <w:p>
+      <w:pPr>
+        <w:keepNext/>
+      </w:pPr>
+      <w:r>
+        <w:rPr>
+          <w:noProof/>
+        </w:rPr>
+        <w:drawing>
+          <wp:inline distT="0" distB="0" distL="0" distR="0" wp14:anchorId="3D3FB63D" wp14:editId="3A0BA667">
+            <wp:extent cx="5731510" cy="2926080"/>
+            <wp:effectExtent l="0" t="0" r="2540" b="7620"/>
+            <wp:docPr id="14" name="Picture 14"/>
+            <wp:cNvGraphicFramePr>
+              <a:graphicFrameLocks xmlns:a="http://schemas.openxmlformats.org/drawingml/2006/main" noChangeAspect="1"/>
+            </wp:cNvGraphicFramePr>
+            <a:graphic xmlns:a="http://schemas.openxmlformats.org/drawingml/2006/main">
+              <a:graphicData uri="http://schemas.openxmlformats.org/drawingml/2006/picture">
+                <pic:pic xmlns:pic="http://schemas.openxmlformats.org/drawingml/2006/picture">
+                  <pic:nvPicPr>
+                    <pic:cNvPr id="1" name=""/>
+                    <pic:cNvPicPr/>
+                  </pic:nvPicPr>
+                  <pic:blipFill>
+                    <a:blip r:embed="rId19"/>
+                    <a:stretch>
+                      <a:fillRect/>
+                    </a:stretch>
+                  </pic:blipFill>
+                  <pic:spPr>
+                    <a:xfrm>
+                      <a:off x="0" y="0"/>
+                      <a:ext cx="5731510" cy="2926080"/>
+                    </a:xfrm>
+                    <a:prstGeom prst="rect">
+                      <a:avLst/>
+                    </a:prstGeom>
+                  </pic:spPr>
+                </pic:pic>
+              </a:graphicData>
+            </a:graphic>
+          </wp:inline>
+        </w:drawing>
+      </w:r>
+    </w:p>
+    <w:p>
+      <w:pPr>
+        <w:pStyle w:val="Caption"/>
+      </w:pPr>
+      <w:r>
+        <w:t xml:space="preserve">Figure </w:t>
+      </w:r>
+      <w:r>
+        <w:fldChar w:fldCharType="begin"/>
+      </w:r>
+      <w:r>
+        <w:instrText xml:space="preserve"> SEQ Figure \* ARABIC </w:instrText>
+      </w:r>
+      <w:r>
+        <w:fldChar w:fldCharType="separate"/>
+      </w:r>
+      <w:r>
+        <w:rPr>
+          <w:noProof/>
+        </w:rPr>
+        <w:t>13</w:t>
+      </w:r>
+      <w:r>
+        <w:fldChar w:fldCharType="end"/>
+      </w:r>
+      <w:r>
+        <w:t>- Viewing and Commenting Posts (Regular User)</w:t>
+      </w:r>
+    </w:p>
+    <w:p>
+      <w:pPr>
+        <w:keepNext/>
+      </w:pPr>
+      <w:r>
+        <w:rPr>
+          <w:noProof/>
+        </w:rPr>
+        <w:lastRenderedPageBreak/>
+        <w:drawing>
+          <wp:inline distT="0" distB="0" distL="0" distR="0" wp14:anchorId="181B32D3" wp14:editId="0D31BE1C">
+            <wp:extent cx="5731510" cy="2832100"/>
+            <wp:effectExtent l="0" t="0" r="2540" b="6350"/>
+            <wp:docPr id="15" name="Picture 15"/>
+            <wp:cNvGraphicFramePr>
+              <a:graphicFrameLocks xmlns:a="http://schemas.openxmlformats.org/drawingml/2006/main" noChangeAspect="1"/>
+            </wp:cNvGraphicFramePr>
+            <a:graphic xmlns:a="http://schemas.openxmlformats.org/drawingml/2006/main">
+              <a:graphicData uri="http://schemas.openxmlformats.org/drawingml/2006/picture">
+                <pic:pic xmlns:pic="http://schemas.openxmlformats.org/drawingml/2006/picture">
+                  <pic:nvPicPr>
+                    <pic:cNvPr id="1" name=""/>
+                    <pic:cNvPicPr/>
+                  </pic:nvPicPr>
+                  <pic:blipFill>
+                    <a:blip r:embed="rId20"/>
+                    <a:stretch>
+                      <a:fillRect/>
+                    </a:stretch>
+                  </pic:blipFill>
+                  <pic:spPr>
+                    <a:xfrm>
+                      <a:off x="0" y="0"/>
+                      <a:ext cx="5731510" cy="2832100"/>
+                    </a:xfrm>
+                    <a:prstGeom prst="rect">
+                      <a:avLst/>
+                    </a:prstGeom>
+                  </pic:spPr>
+                </pic:pic>
+              </a:graphicData>
+            </a:graphic>
+          </wp:inline>
+        </w:drawing>
+      </w:r>
+    </w:p>
+    <w:p>
+      <w:pPr>
+        <w:pStyle w:val="Caption"/>
+      </w:pPr>
+      <w:r>
+        <w:t xml:space="preserve">Figure </w:t>
+      </w:r>
+      <w:r>
+        <w:fldChar w:fldCharType="begin"/>
+      </w:r>
+      <w:r>
+        <w:instrText xml:space="preserve"> SEQ Figure \* ARABIC </w:instrText>
+      </w:r>
+      <w:r>
+        <w:fldChar w:fldCharType="separate"/>
+      </w:r>
+      <w:r>
+        <w:rPr>
+          <w:noProof/>
+        </w:rPr>
+        <w:t>14</w:t>
+      </w:r>
+      <w:r>
+        <w:fldChar w:fldCharType="end"/>
+      </w:r>
+      <w:r>
+        <w:t xml:space="preserve"> - List of comments on different posts</w:t>
+      </w:r>
+    </w:p>
+    <w:p>
+      <w:pPr>
+        <w:pStyle w:val="Heading1"/>
+        <w:rPr>
+          <w:rFonts w:cs="Times New Roman"/>
+        </w:rPr>
+      </w:pPr>
+      <w:bookmarkStart w:id="5" w:name="_Toc500801784"/>
+      <w:r>
+        <w:rPr>
+          <w:rFonts w:cs="Times New Roman"/>
+        </w:rPr>
+        <w:t>Reports</w:t>
       </w:r>
       <w:bookmarkEnd w:id="5"/>
     </w:p>
@@ -2308,12 +3568,12 @@
           <w:rFonts w:cs="Times New Roman"/>
         </w:rPr>
       </w:pPr>
-      <w:bookmarkStart w:id="6" w:name="_Toc500801784"/>
-      <w:r>
-        <w:rPr>
-          <w:rFonts w:cs="Times New Roman"/>
-        </w:rPr>
-        <w:t>Reports</w:t>
+      <w:bookmarkStart w:id="6" w:name="_Toc500801785"/>
+      <w:r>
+        <w:rPr>
+          <w:rFonts w:cs="Times New Roman"/>
+        </w:rPr>
+        <w:t>Conclusion</w:t>
       </w:r>
       <w:bookmarkEnd w:id="6"/>
     </w:p>
@@ -2323,29 +3583,8 @@
           <w:rFonts w:cs="Times New Roman"/>
         </w:rPr>
       </w:pPr>
-    </w:p>
-    <w:p>
-      <w:pPr>
-        <w:pStyle w:val="Heading1"/>
-        <w:rPr>
-          <w:rFonts w:cs="Times New Roman"/>
-        </w:rPr>
-      </w:pPr>
-      <w:bookmarkStart w:id="7" w:name="_Toc500801785"/>
-      <w:r>
-        <w:rPr>
-          <w:rFonts w:cs="Times New Roman"/>
-        </w:rPr>
-        <w:t>Conclusion</w:t>
-      </w:r>
+      <w:bookmarkStart w:id="7" w:name="_GoBack"/>
       <w:bookmarkEnd w:id="7"/>
-    </w:p>
-    <w:p>
-      <w:pPr>
-        <w:rPr>
-          <w:rFonts w:cs="Times New Roman"/>
-        </w:rPr>
-      </w:pPr>
     </w:p>
     <w:p>
       <w:pPr>
@@ -2488,8 +3727,129 @@
 </w:document>
 </file>
 
+<file path=word/numbering.xml><?xml version="1.0" encoding="utf-8"?>
+<w:numbering xmlns:wpc="http://schemas.microsoft.com/office/word/2010/wordprocessingCanvas" xmlns:cx="http://schemas.microsoft.com/office/drawing/2014/chartex" xmlns:cx1="http://schemas.microsoft.com/office/drawing/2015/9/8/chartex" xmlns:cx2="http://schemas.microsoft.com/office/drawing/2015/10/21/chartex" xmlns:cx3="http://schemas.microsoft.com/office/drawing/2016/5/9/chartex" xmlns:cx4="http://schemas.microsoft.com/office/drawing/2016/5/10/chartex" xmlns:cx5="http://schemas.microsoft.com/office/drawing/2016/5/11/chartex" xmlns:cx6="http://schemas.microsoft.com/office/drawing/2016/5/12/chartex" xmlns:cx7="http://schemas.microsoft.com/office/drawing/2016/5/13/chartex" xmlns:cx8="http://schemas.microsoft.com/office/drawing/2016/5/14/chartex" xmlns:mc="http://schemas.openxmlformats.org/markup-compatibility/2006" xmlns:aink="http://schemas.microsoft.com/office/drawing/2016/ink" xmlns:am3d="http://schemas.microsoft.com/office/drawing/2017/model3d" xmlns:o="urn:schemas-microsoft-com:office:office" xmlns:r="http://schemas.openxmlformats.org/officeDocument/2006/relationships" xmlns:m="http://schemas.openxmlformats.org/officeDocument/2006/math" xmlns:v="urn:schemas-microsoft-com:vml" xmlns:wp14="http://schemas.microsoft.com/office/word/2010/wordprocessingDrawing" xmlns:wp="http://schemas.openxmlformats.org/drawingml/2006/wordprocessingDrawing" xmlns:w10="urn:schemas-microsoft-com:office:word" xmlns:w="http://schemas.openxmlformats.org/wordprocessingml/2006/main" xmlns:w14="http://schemas.microsoft.com/office/word/2010/wordml" xmlns:w15="http://schemas.microsoft.com/office/word/2012/wordml" xmlns:w16cid="http://schemas.microsoft.com/office/word/2016/wordml/cid" xmlns:w16se="http://schemas.microsoft.com/office/word/2015/wordml/symex" xmlns:wpg="http://schemas.microsoft.com/office/word/2010/wordprocessingGroup" xmlns:wpi="http://schemas.microsoft.com/office/word/2010/wordprocessingInk" xmlns:wne="http://schemas.microsoft.com/office/word/2006/wordml" xmlns:wps="http://schemas.microsoft.com/office/word/2010/wordprocessingShape" mc:Ignorable="w14 w15 w16se w16cid wp14">
+  <w:abstractNum w:abstractNumId="0" w15:restartNumberingAfterBreak="0">
+    <w:nsid w:val="74582FA6"/>
+    <w:multiLevelType w:val="hybridMultilevel"/>
+    <w:tmpl w:val="5C524918"/>
+    <w:lvl w:ilvl="0" w:tplc="08090001">
+      <w:start w:val="1"/>
+      <w:numFmt w:val="bullet"/>
+      <w:lvlText w:val=""/>
+      <w:lvlJc w:val="left"/>
+      <w:pPr>
+        <w:ind w:left="780" w:hanging="360"/>
+      </w:pPr>
+      <w:rPr>
+        <w:rFonts w:ascii="Symbol" w:hAnsi="Symbol" w:hint="default"/>
+      </w:rPr>
+    </w:lvl>
+    <w:lvl w:ilvl="1" w:tplc="08090003" w:tentative="1">
+      <w:start w:val="1"/>
+      <w:numFmt w:val="bullet"/>
+      <w:lvlText w:val="o"/>
+      <w:lvlJc w:val="left"/>
+      <w:pPr>
+        <w:ind w:left="1500" w:hanging="360"/>
+      </w:pPr>
+      <w:rPr>
+        <w:rFonts w:ascii="Courier New" w:hAnsi="Courier New" w:cs="Courier New" w:hint="default"/>
+      </w:rPr>
+    </w:lvl>
+    <w:lvl w:ilvl="2" w:tplc="08090005" w:tentative="1">
+      <w:start w:val="1"/>
+      <w:numFmt w:val="bullet"/>
+      <w:lvlText w:val=""/>
+      <w:lvlJc w:val="left"/>
+      <w:pPr>
+        <w:ind w:left="2220" w:hanging="360"/>
+      </w:pPr>
+      <w:rPr>
+        <w:rFonts w:ascii="Wingdings" w:hAnsi="Wingdings" w:hint="default"/>
+      </w:rPr>
+    </w:lvl>
+    <w:lvl w:ilvl="3" w:tplc="08090001" w:tentative="1">
+      <w:start w:val="1"/>
+      <w:numFmt w:val="bullet"/>
+      <w:lvlText w:val=""/>
+      <w:lvlJc w:val="left"/>
+      <w:pPr>
+        <w:ind w:left="2940" w:hanging="360"/>
+      </w:pPr>
+      <w:rPr>
+        <w:rFonts w:ascii="Symbol" w:hAnsi="Symbol" w:hint="default"/>
+      </w:rPr>
+    </w:lvl>
+    <w:lvl w:ilvl="4" w:tplc="08090003" w:tentative="1">
+      <w:start w:val="1"/>
+      <w:numFmt w:val="bullet"/>
+      <w:lvlText w:val="o"/>
+      <w:lvlJc w:val="left"/>
+      <w:pPr>
+        <w:ind w:left="3660" w:hanging="360"/>
+      </w:pPr>
+      <w:rPr>
+        <w:rFonts w:ascii="Courier New" w:hAnsi="Courier New" w:cs="Courier New" w:hint="default"/>
+      </w:rPr>
+    </w:lvl>
+    <w:lvl w:ilvl="5" w:tplc="08090005" w:tentative="1">
+      <w:start w:val="1"/>
+      <w:numFmt w:val="bullet"/>
+      <w:lvlText w:val=""/>
+      <w:lvlJc w:val="left"/>
+      <w:pPr>
+        <w:ind w:left="4380" w:hanging="360"/>
+      </w:pPr>
+      <w:rPr>
+        <w:rFonts w:ascii="Wingdings" w:hAnsi="Wingdings" w:hint="default"/>
+      </w:rPr>
+    </w:lvl>
+    <w:lvl w:ilvl="6" w:tplc="08090001" w:tentative="1">
+      <w:start w:val="1"/>
+      <w:numFmt w:val="bullet"/>
+      <w:lvlText w:val=""/>
+      <w:lvlJc w:val="left"/>
+      <w:pPr>
+        <w:ind w:left="5100" w:hanging="360"/>
+      </w:pPr>
+      <w:rPr>
+        <w:rFonts w:ascii="Symbol" w:hAnsi="Symbol" w:hint="default"/>
+      </w:rPr>
+    </w:lvl>
+    <w:lvl w:ilvl="7" w:tplc="08090003" w:tentative="1">
+      <w:start w:val="1"/>
+      <w:numFmt w:val="bullet"/>
+      <w:lvlText w:val="o"/>
+      <w:lvlJc w:val="left"/>
+      <w:pPr>
+        <w:ind w:left="5820" w:hanging="360"/>
+      </w:pPr>
+      <w:rPr>
+        <w:rFonts w:ascii="Courier New" w:hAnsi="Courier New" w:cs="Courier New" w:hint="default"/>
+      </w:rPr>
+    </w:lvl>
+    <w:lvl w:ilvl="8" w:tplc="08090005" w:tentative="1">
+      <w:start w:val="1"/>
+      <w:numFmt w:val="bullet"/>
+      <w:lvlText w:val=""/>
+      <w:lvlJc w:val="left"/>
+      <w:pPr>
+        <w:ind w:left="6540" w:hanging="360"/>
+      </w:pPr>
+      <w:rPr>
+        <w:rFonts w:ascii="Wingdings" w:hAnsi="Wingdings" w:hint="default"/>
+      </w:rPr>
+    </w:lvl>
+  </w:abstractNum>
+  <w:num w:numId="1">
+    <w:abstractNumId w:val="0"/>
+  </w:num>
+</w:numbering>
+</file>
+
 <file path=word/styles.xml><?xml version="1.0" encoding="utf-8"?>
-<w:styles xmlns:mc="http://schemas.openxmlformats.org/markup-compatibility/2006" xmlns:r="http://schemas.openxmlformats.org/officeDocument/2006/relationships" xmlns:w="http://schemas.openxmlformats.org/wordprocessingml/2006/main" xmlns:w14="http://schemas.microsoft.com/office/word/2010/wordml" xmlns:w15="http://schemas.microsoft.com/office/word/2012/wordml" xmlns:w16se="http://schemas.microsoft.com/office/word/2015/wordml/symex" mc:Ignorable="w14 w15 w16se">
+<w:styles xmlns:mc="http://schemas.openxmlformats.org/markup-compatibility/2006" xmlns:r="http://schemas.openxmlformats.org/officeDocument/2006/relationships" xmlns:w="http://schemas.openxmlformats.org/wordprocessingml/2006/main" xmlns:w14="http://schemas.microsoft.com/office/word/2010/wordml" xmlns:w15="http://schemas.microsoft.com/office/word/2012/wordml" xmlns:w16cid="http://schemas.microsoft.com/office/word/2016/wordml/cid" xmlns:w16se="http://schemas.microsoft.com/office/word/2015/wordml/symex" mc:Ignorable="w14 w15 w16se w16cid">
   <w:docDefaults>
     <w:rPrDefault>
       <w:rPr>
@@ -2505,7 +3865,7 @@
       </w:pPr>
     </w:pPrDefault>
   </w:docDefaults>
-  <w:latentStyles w:defLockedState="0" w:defUIPriority="99" w:defSemiHidden="0" w:defUnhideWhenUsed="0" w:defQFormat="0" w:count="371">
+  <w:latentStyles w:defLockedState="0" w:defUIPriority="99" w:defSemiHidden="0" w:defUnhideWhenUsed="0" w:defQFormat="0" w:count="375">
     <w:lsdException w:name="Normal" w:uiPriority="0" w:qFormat="1"/>
     <w:lsdException w:name="heading 1" w:uiPriority="9" w:qFormat="1"/>
     <w:lsdException w:name="heading 2" w:semiHidden="1" w:uiPriority="9" w:unhideWhenUsed="1" w:qFormat="1"/>
@@ -2611,7 +3971,6 @@
     <w:lsdException w:name="HTML Sample" w:semiHidden="1" w:unhideWhenUsed="1"/>
     <w:lsdException w:name="HTML Typewriter" w:semiHidden="1" w:unhideWhenUsed="1"/>
     <w:lsdException w:name="HTML Variable" w:semiHidden="1" w:unhideWhenUsed="1"/>
-    <w:lsdException w:name="Normal Table" w:semiHidden="1" w:unhideWhenUsed="1"/>
     <w:lsdException w:name="annotation subject" w:semiHidden="1" w:unhideWhenUsed="1"/>
     <w:lsdException w:name="No List" w:semiHidden="1" w:unhideWhenUsed="1"/>
     <w:lsdException w:name="Outline List 1" w:semiHidden="1" w:unhideWhenUsed="1"/>
@@ -2655,10 +4014,8 @@
     <w:lsdException w:name="Table Elegant" w:semiHidden="1" w:unhideWhenUsed="1"/>
     <w:lsdException w:name="Table Professional" w:semiHidden="1" w:unhideWhenUsed="1"/>
     <w:lsdException w:name="Table Subtle 1" w:semiHidden="1" w:unhideWhenUsed="1"/>
-    <w:lsdException w:name="Table Subtle 2" w:semiHidden="1" w:unhideWhenUsed="1"/>
     <w:lsdException w:name="Table Web 1" w:semiHidden="1" w:unhideWhenUsed="1"/>
     <w:lsdException w:name="Table Web 2" w:semiHidden="1" w:unhideWhenUsed="1"/>
-    <w:lsdException w:name="Table Web 3" w:semiHidden="1" w:unhideWhenUsed="1"/>
     <w:lsdException w:name="Balloon Text" w:semiHidden="1" w:unhideWhenUsed="1"/>
     <w:lsdException w:name="Table Grid" w:uiPriority="39"/>
     <w:lsdException w:name="Table Theme" w:semiHidden="1" w:unhideWhenUsed="1"/>
@@ -2877,6 +4234,10 @@
     <w:lsdException w:name="List Table 5 Dark Accent 6" w:uiPriority="50"/>
     <w:lsdException w:name="List Table 6 Colorful Accent 6" w:uiPriority="51"/>
     <w:lsdException w:name="List Table 7 Colorful Accent 6" w:uiPriority="52"/>
+    <w:lsdException w:name="Mention" w:semiHidden="1" w:unhideWhenUsed="1"/>
+    <w:lsdException w:name="Smart Hyperlink" w:semiHidden="1" w:unhideWhenUsed="1"/>
+    <w:lsdException w:name="Hashtag" w:semiHidden="1" w:unhideWhenUsed="1"/>
+    <w:lsdException w:name="Unresolved Mention" w:semiHidden="1" w:unhideWhenUsed="1"/>
   </w:latentStyles>
   <w:style w:type="paragraph" w:default="1" w:styleId="Normal">
     <w:name w:val="Normal"/>
@@ -3095,6 +4456,17 @@
       <w:sz w:val="18"/>
       <w:szCs w:val="18"/>
     </w:rPr>
+  </w:style>
+  <w:style w:type="paragraph" w:styleId="ListParagraph">
+    <w:name w:val="List Paragraph"/>
+    <w:basedOn w:val="Normal"/>
+    <w:uiPriority w:val="34"/>
+    <w:qFormat/>
+    <w:rsid w:val="003A28A9"/>
+    <w:pPr>
+      <w:ind w:left="720"/>
+      <w:contextualSpacing/>
+    </w:pPr>
   </w:style>
 </w:styles>
 </file>
@@ -3399,7 +4771,7 @@
 </file>
 
 <file path=customXml/itemProps1.xml><?xml version="1.0" encoding="utf-8"?>
-<ds:datastoreItem xmlns:ds="http://schemas.openxmlformats.org/officeDocument/2006/customXml" ds:itemID="{76BE1EC4-C074-4115-A32A-827C936AD169}">
+<ds:datastoreItem xmlns:ds="http://schemas.openxmlformats.org/officeDocument/2006/customXml" ds:itemID="{58DBFCB4-CBA7-4C00-8E1C-57C4EEFA1B46}">
   <ds:schemaRefs>
     <ds:schemaRef ds:uri="http://schemas.openxmlformats.org/officeDocument/2006/bibliography"/>
   </ds:schemaRefs>

</xml_diff>